<commit_message>
update git html page
</commit_message>
<xml_diff>
--- a/documents/IQA/IQA2.docx
+++ b/documents/IQA/IQA2.docx
@@ -405,6 +405,466 @@
         <w:t>What is difference b/w env and argument?</w:t>
       </w:r>
     </w:p>
+    <w:p/>
+    <w:p/>
+    <w:p>
+      <w:r>
+        <w:t>IBM:</w:t>
+      </w:r>
+    </w:p>
+    <w:p>
+      <w:r>
+        <w:t>1.Explain CICD pipeline from end to end?</w:t>
+      </w:r>
+    </w:p>
+    <w:p>
+      <w:r>
+        <w:t xml:space="preserve">2.What is </w:t>
+      </w:r>
+      <w:proofErr w:type="spellStart"/>
+      <w:r>
+        <w:t>statefile</w:t>
+      </w:r>
+      <w:proofErr w:type="spellEnd"/>
+      <w:r>
+        <w:t xml:space="preserve"> and benefits?</w:t>
+      </w:r>
+    </w:p>
+    <w:p>
+      <w:r>
+        <w:t>3.What is backend file?</w:t>
+      </w:r>
+    </w:p>
+    <w:p>
+      <w:r>
+        <w:t>4.What is provider in terraform?</w:t>
+      </w:r>
+    </w:p>
+    <w:p>
+      <w:r>
+        <w:t xml:space="preserve">5.How to delete </w:t>
+      </w:r>
+      <w:proofErr w:type="spellStart"/>
+      <w:r>
+        <w:t>vnet</w:t>
+      </w:r>
+      <w:proofErr w:type="spellEnd"/>
+      <w:r>
+        <w:t xml:space="preserve"> ,subnet in terraform?</w:t>
+      </w:r>
+    </w:p>
+    <w:p>
+      <w:r>
+        <w:t xml:space="preserve"> Ans: Terraform destroy </w:t>
+      </w:r>
+    </w:p>
+    <w:p>
+      <w:pPr>
+        <w:rPr>
+          <w:rFonts w:ascii="Segoe UI" w:hAnsi="Segoe UI" w:cs="Segoe UI"/>
+          <w:color w:val="0F0F0F"/>
+        </w:rPr>
+      </w:pPr>
+      <w:r>
+        <w:rPr>
+          <w:rFonts w:ascii="Segoe UI" w:hAnsi="Segoe UI" w:cs="Segoe UI"/>
+          <w:color w:val="0F0F0F"/>
+        </w:rPr>
+        <w:t xml:space="preserve">If you want to delete only specific resources (e.g., just the subnet), you can target them using the </w:t>
+      </w:r>
+      <w:r>
+        <w:rPr>
+          <w:rStyle w:val="HTMLCode"/>
+          <w:rFonts w:ascii="Ubuntu Mono" w:eastAsiaTheme="minorHAnsi" w:hAnsi="Ubuntu Mono"/>
+          <w:b/>
+          <w:bCs/>
+          <w:color w:val="0F0F0F"/>
+          <w:sz w:val="21"/>
+          <w:szCs w:val="21"/>
+          <w:bdr w:val="single" w:sz="2" w:space="0" w:color="D9D9E3" w:frame="1"/>
+        </w:rPr>
+        <w:t>-target</w:t>
+      </w:r>
+      <w:r>
+        <w:rPr>
+          <w:rFonts w:ascii="Segoe UI" w:hAnsi="Segoe UI" w:cs="Segoe UI"/>
+          <w:color w:val="0F0F0F"/>
+        </w:rPr>
+        <w:t xml:space="preserve"> flag:</w:t>
+      </w:r>
+    </w:p>
+    <w:p>
+      <w:pPr>
+        <w:rPr>
+          <w:rFonts w:ascii="Segoe UI" w:hAnsi="Segoe UI" w:cs="Segoe UI"/>
+          <w:color w:val="0F0F0F"/>
+        </w:rPr>
+      </w:pPr>
+      <w:r>
+        <w:rPr>
+          <w:rFonts w:ascii="Segoe UI" w:hAnsi="Segoe UI" w:cs="Segoe UI"/>
+          <w:color w:val="0F0F0F"/>
+        </w:rPr>
+        <w:t>Ans:</w:t>
+      </w:r>
+      <w:r>
+        <w:t xml:space="preserve"> </w:t>
+      </w:r>
+      <w:r>
+        <w:rPr>
+          <w:rFonts w:ascii="Segoe UI" w:hAnsi="Segoe UI" w:cs="Segoe UI"/>
+          <w:color w:val="0F0F0F"/>
+        </w:rPr>
+        <w:t>terraform destroy -target=</w:t>
+      </w:r>
+      <w:proofErr w:type="spellStart"/>
+      <w:r>
+        <w:rPr>
+          <w:rFonts w:ascii="Segoe UI" w:hAnsi="Segoe UI" w:cs="Segoe UI"/>
+          <w:color w:val="0F0F0F"/>
+        </w:rPr>
+        <w:t>azurerm_subnet.example</w:t>
+      </w:r>
+      <w:proofErr w:type="spellEnd"/>
+    </w:p>
+    <w:p>
+      <w:r>
+        <w:t>6.What is terraform refresh command?</w:t>
+      </w:r>
+    </w:p>
+    <w:p>
+      <w:r>
+        <w:t xml:space="preserve">Ans:  </w:t>
+      </w:r>
+      <w:r>
+        <w:br/>
+        <w:t xml:space="preserve">In Terraform, the </w:t>
+      </w:r>
+      <w:r>
+        <w:rPr>
+          <w:b/>
+          <w:bCs/>
+        </w:rPr>
+        <w:t>terraform refresh</w:t>
+      </w:r>
+      <w:r>
+        <w:t xml:space="preserve"> command is used to update the state file with the real-world infrastructure. When you run </w:t>
+      </w:r>
+      <w:r>
+        <w:rPr>
+          <w:b/>
+          <w:bCs/>
+        </w:rPr>
+        <w:t>terraform apply</w:t>
+      </w:r>
+      <w:r>
+        <w:t xml:space="preserve">, Terraform makes changes to your infrastructure, and </w:t>
+      </w:r>
+      <w:r>
+        <w:rPr>
+          <w:b/>
+          <w:bCs/>
+        </w:rPr>
+        <w:t>terraform refresh</w:t>
+      </w:r>
+      <w:r>
+        <w:t xml:space="preserve"> helps to update the state file to reflect the current state of the real-world resource</w:t>
+      </w:r>
+    </w:p>
+    <w:p>
+      <w:r>
+        <w:t>Terraform refresh</w:t>
+      </w:r>
+    </w:p>
+    <w:p/>
+    <w:p>
+      <w:r>
+        <w:t xml:space="preserve">What is </w:t>
+      </w:r>
+      <w:proofErr w:type="spellStart"/>
+      <w:r>
+        <w:t>statefile</w:t>
+      </w:r>
+      <w:proofErr w:type="spellEnd"/>
+      <w:r>
+        <w:t xml:space="preserve"> and benefits</w:t>
+      </w:r>
+      <w:r>
+        <w:t>?</w:t>
+      </w:r>
+    </w:p>
+    <w:p>
+      <w:r>
+        <w:lastRenderedPageBreak/>
+        <w:br/>
+        <w:t xml:space="preserve">In Terraform, the state file is a critical component that stores information about the infrastructure managed by Terraform. It contains a representation of the resources that Terraform has created, modified, or is managing. The state file is typically a JSON file named </w:t>
+      </w:r>
+      <w:proofErr w:type="spellStart"/>
+      <w:r>
+        <w:rPr>
+          <w:b/>
+          <w:bCs/>
+        </w:rPr>
+        <w:t>terraform.tfstate</w:t>
+      </w:r>
+      <w:proofErr w:type="spellEnd"/>
+      <w:r>
+        <w:t>, and its purpose is to keep track of the current state of your infrastructure.</w:t>
+      </w:r>
+    </w:p>
+    <w:p>
+      <w:r>
+        <w:t>Here are some key aspects and benefits of Terraform state files:</w:t>
+      </w:r>
+    </w:p>
+    <w:p>
+      <w:pPr>
+        <w:numPr>
+          <w:ilvl w:val="0"/>
+          <w:numId w:val="8"/>
+        </w:numPr>
+      </w:pPr>
+      <w:r>
+        <w:rPr>
+          <w:b/>
+          <w:bCs/>
+        </w:rPr>
+        <w:t>Tracking Resource State:</w:t>
+      </w:r>
+    </w:p>
+    <w:p>
+      <w:pPr>
+        <w:numPr>
+          <w:ilvl w:val="1"/>
+          <w:numId w:val="8"/>
+        </w:numPr>
+      </w:pPr>
+      <w:r>
+        <w:t>The state file keeps track of the current state of your infrastructure, including details about resources such as Virtual Machines, networks, storage, etc.</w:t>
+      </w:r>
+    </w:p>
+    <w:p>
+      <w:pPr>
+        <w:numPr>
+          <w:ilvl w:val="1"/>
+          <w:numId w:val="8"/>
+        </w:numPr>
+      </w:pPr>
+      <w:r>
+        <w:t>It records attribute values of resources, dependencies, and metadata.</w:t>
+      </w:r>
+    </w:p>
+    <w:p>
+      <w:pPr>
+        <w:numPr>
+          <w:ilvl w:val="0"/>
+          <w:numId w:val="8"/>
+        </w:numPr>
+      </w:pPr>
+      <w:r>
+        <w:rPr>
+          <w:b/>
+          <w:bCs/>
+        </w:rPr>
+        <w:t>Concurrency and Collaboration:</w:t>
+      </w:r>
+    </w:p>
+    <w:p>
+      <w:pPr>
+        <w:numPr>
+          <w:ilvl w:val="1"/>
+          <w:numId w:val="8"/>
+        </w:numPr>
+      </w:pPr>
+      <w:r>
+        <w:t xml:space="preserve">Terraform uses the state file to understand the existing infrastructure so that it can make accurate and safe changes during the </w:t>
+      </w:r>
+      <w:r>
+        <w:rPr>
+          <w:b/>
+          <w:bCs/>
+        </w:rPr>
+        <w:t>terraform apply</w:t>
+      </w:r>
+      <w:r>
+        <w:t xml:space="preserve"> process.</w:t>
+      </w:r>
+    </w:p>
+    <w:p>
+      <w:pPr>
+        <w:numPr>
+          <w:ilvl w:val="1"/>
+          <w:numId w:val="8"/>
+        </w:numPr>
+      </w:pPr>
+      <w:r>
+        <w:t>When working in a team or collaborative environment, the state file enables multiple users to work on the same infrastructure by sharing the same state. This allows changes to be made and applied consistently.</w:t>
+      </w:r>
+    </w:p>
+    <w:p>
+      <w:pPr>
+        <w:numPr>
+          <w:ilvl w:val="0"/>
+          <w:numId w:val="8"/>
+        </w:numPr>
+      </w:pPr>
+      <w:r>
+        <w:rPr>
+          <w:b/>
+          <w:bCs/>
+        </w:rPr>
+        <w:t>Dependency Management:</w:t>
+      </w:r>
+    </w:p>
+    <w:p>
+      <w:pPr>
+        <w:numPr>
+          <w:ilvl w:val="1"/>
+          <w:numId w:val="8"/>
+        </w:numPr>
+      </w:pPr>
+      <w:r>
+        <w:t>Terraform uses the state file to manage dependencies between resources. It understands the relationships between different resources and ensures they are created or modified in the correct order.</w:t>
+      </w:r>
+    </w:p>
+    <w:p>
+      <w:pPr>
+        <w:numPr>
+          <w:ilvl w:val="0"/>
+          <w:numId w:val="8"/>
+        </w:numPr>
+      </w:pPr>
+      <w:r>
+        <w:rPr>
+          <w:b/>
+          <w:bCs/>
+        </w:rPr>
+        <w:t>ID Mapping:</w:t>
+      </w:r>
+    </w:p>
+    <w:p>
+      <w:pPr>
+        <w:numPr>
+          <w:ilvl w:val="1"/>
+          <w:numId w:val="8"/>
+        </w:numPr>
+      </w:pPr>
+      <w:r>
+        <w:t>Each resource created by Terraform is assigned a unique identifier (ID). The state file maps resource names to their corresponding IDs, enabling Terraform to track and manage resources accurately.</w:t>
+      </w:r>
+    </w:p>
+    <w:p>
+      <w:pPr>
+        <w:numPr>
+          <w:ilvl w:val="0"/>
+          <w:numId w:val="8"/>
+        </w:numPr>
+      </w:pPr>
+      <w:r>
+        <w:rPr>
+          <w:b/>
+          <w:bCs/>
+        </w:rPr>
+        <w:t>Remote State:</w:t>
+      </w:r>
+    </w:p>
+    <w:p>
+      <w:pPr>
+        <w:numPr>
+          <w:ilvl w:val="1"/>
+          <w:numId w:val="8"/>
+        </w:numPr>
+      </w:pPr>
+      <w:r>
+        <w:t>In production scenarios or when working in a team, it's common to store the state file remotely. This could be in a shared storage service, such as Azure Storage or AWS S3, or using a backend like Terraform Cloud. This ensures that the state is consistent across all team members and environments.</w:t>
+      </w:r>
+    </w:p>
+    <w:p>
+      <w:pPr>
+        <w:numPr>
+          <w:ilvl w:val="0"/>
+          <w:numId w:val="8"/>
+        </w:numPr>
+      </w:pPr>
+      <w:r>
+        <w:rPr>
+          <w:b/>
+          <w:bCs/>
+        </w:rPr>
+        <w:t>Plan and Apply Operations:</w:t>
+      </w:r>
+    </w:p>
+    <w:p>
+      <w:pPr>
+        <w:numPr>
+          <w:ilvl w:val="1"/>
+          <w:numId w:val="8"/>
+        </w:numPr>
+      </w:pPr>
+      <w:r>
+        <w:t xml:space="preserve">During the </w:t>
+      </w:r>
+      <w:r>
+        <w:rPr>
+          <w:b/>
+          <w:bCs/>
+        </w:rPr>
+        <w:t>terraform plan</w:t>
+      </w:r>
+      <w:r>
+        <w:t xml:space="preserve"> and </w:t>
+      </w:r>
+      <w:r>
+        <w:rPr>
+          <w:b/>
+          <w:bCs/>
+        </w:rPr>
+        <w:t>terraform apply</w:t>
+      </w:r>
+      <w:r>
+        <w:t xml:space="preserve"> operations, Terraform reads the current state file to understand the existing infrastructure and determine the necessary changes to achieve the desired state.</w:t>
+      </w:r>
+    </w:p>
+    <w:p>
+      <w:pPr>
+        <w:numPr>
+          <w:ilvl w:val="0"/>
+          <w:numId w:val="8"/>
+        </w:numPr>
+      </w:pPr>
+      <w:r>
+        <w:rPr>
+          <w:b/>
+          <w:bCs/>
+        </w:rPr>
+        <w:t>Rollback and Recovery:</w:t>
+      </w:r>
+    </w:p>
+    <w:p>
+      <w:pPr>
+        <w:numPr>
+          <w:ilvl w:val="1"/>
+          <w:numId w:val="8"/>
+        </w:numPr>
+      </w:pPr>
+      <w:r>
+        <w:lastRenderedPageBreak/>
+        <w:t xml:space="preserve">In case of failures or errors during the </w:t>
+      </w:r>
+      <w:r>
+        <w:rPr>
+          <w:b/>
+          <w:bCs/>
+        </w:rPr>
+        <w:t>terraform apply</w:t>
+      </w:r>
+      <w:r>
+        <w:t xml:space="preserve"> process, the state file provides a way to understand the current state of the infrastructure and potentially rollback changes. It aids in recovery and debugging.</w:t>
+      </w:r>
+    </w:p>
+    <w:p/>
+    <w:p/>
+    <w:p/>
     <w:p/>
     <w:p>
       <w:r>
@@ -691,6 +1151,7 @@
           <w:b/>
           <w:bCs/>
         </w:rPr>
+        <w:lastRenderedPageBreak/>
         <w:t xml:space="preserve">  </w:t>
       </w:r>
       <w:proofErr w:type="spellStart"/>
@@ -1224,100 +1685,100 @@
         <w:rPr>
           <w:lang w:val="en-IN"/>
         </w:rPr>
+        <w:t>}</w:t>
+      </w:r>
+    </w:p>
+    <w:p>
+      <w:pPr>
+        <w:rPr>
+          <w:b/>
+          <w:bCs/>
+          <w:lang w:val="en-IN"/>
+        </w:rPr>
+      </w:pPr>
+    </w:p>
+    <w:p>
+      <w:pPr>
+        <w:rPr>
+          <w:b/>
+          <w:bCs/>
+        </w:rPr>
+      </w:pPr>
+      <w:r>
+        <w:rPr>
+          <w:b/>
+          <w:bCs/>
+        </w:rPr>
+        <w:t xml:space="preserve">In this example, you use the </w:t>
+      </w:r>
+      <w:proofErr w:type="spellStart"/>
+      <w:r>
+        <w:rPr>
+          <w:b/>
+          <w:bCs/>
+        </w:rPr>
+        <w:t>for_each</w:t>
+      </w:r>
+      <w:proofErr w:type="spellEnd"/>
+      <w:r>
+        <w:rPr>
+          <w:b/>
+          <w:bCs/>
+        </w:rPr>
+        <w:t xml:space="preserve"> expression with a set of instance names provided through a variable. This approach allows you to create instances with different configurations. The instances will be named according to the values in the </w:t>
+      </w:r>
+      <w:proofErr w:type="spellStart"/>
+      <w:r>
+        <w:rPr>
+          <w:b/>
+          <w:bCs/>
+        </w:rPr>
+        <w:t>instance_names</w:t>
+      </w:r>
+      <w:proofErr w:type="spellEnd"/>
+      <w:r>
+        <w:rPr>
+          <w:b/>
+          <w:bCs/>
+        </w:rPr>
+        <w:t xml:space="preserve"> variable.</w:t>
+      </w:r>
+    </w:p>
+    <w:p>
+      <w:pPr>
+        <w:rPr>
+          <w:b/>
+          <w:bCs/>
+        </w:rPr>
+      </w:pPr>
+      <w:r>
+        <w:rPr>
+          <w:b/>
+          <w:bCs/>
+        </w:rPr>
+        <w:t>C</w:t>
+      </w:r>
+      <w:r>
+        <w:rPr>
+          <w:b/>
+          <w:bCs/>
+        </w:rPr>
+        <w:t>hoose the approach that best fits your requirements.</w:t>
+      </w:r>
+    </w:p>
+    <w:p>
+      <w:pPr>
+        <w:rPr>
+          <w:b/>
+          <w:bCs/>
+        </w:rPr>
+      </w:pPr>
+      <w:r>
+        <w:rPr>
+          <w:b/>
+          <w:bCs/>
+        </w:rPr>
         <w:lastRenderedPageBreak/>
-        <w:t>}</w:t>
-      </w:r>
-    </w:p>
-    <w:p>
-      <w:pPr>
-        <w:rPr>
-          <w:b/>
-          <w:bCs/>
-          <w:lang w:val="en-IN"/>
-        </w:rPr>
-      </w:pPr>
-    </w:p>
-    <w:p>
-      <w:pPr>
-        <w:rPr>
-          <w:b/>
-          <w:bCs/>
-        </w:rPr>
-      </w:pPr>
-      <w:r>
-        <w:rPr>
-          <w:b/>
-          <w:bCs/>
-        </w:rPr>
-        <w:t xml:space="preserve">In this example, you use the </w:t>
-      </w:r>
-      <w:proofErr w:type="spellStart"/>
-      <w:r>
-        <w:rPr>
-          <w:b/>
-          <w:bCs/>
-        </w:rPr>
-        <w:t>for_each</w:t>
-      </w:r>
-      <w:proofErr w:type="spellEnd"/>
-      <w:r>
-        <w:rPr>
-          <w:b/>
-          <w:bCs/>
-        </w:rPr>
-        <w:t xml:space="preserve"> expression with a set of instance names provided through a variable. This approach allows you to create instances with different configurations. The instances will be named according to the values in the </w:t>
-      </w:r>
-      <w:proofErr w:type="spellStart"/>
-      <w:r>
-        <w:rPr>
-          <w:b/>
-          <w:bCs/>
-        </w:rPr>
-        <w:t>instance_names</w:t>
-      </w:r>
-      <w:proofErr w:type="spellEnd"/>
-      <w:r>
-        <w:rPr>
-          <w:b/>
-          <w:bCs/>
-        </w:rPr>
-        <w:t xml:space="preserve"> variable.</w:t>
-      </w:r>
-    </w:p>
-    <w:p>
-      <w:pPr>
-        <w:rPr>
-          <w:b/>
-          <w:bCs/>
-        </w:rPr>
-      </w:pPr>
-      <w:r>
-        <w:rPr>
-          <w:b/>
-          <w:bCs/>
-        </w:rPr>
-        <w:t>C</w:t>
-      </w:r>
-      <w:r>
-        <w:rPr>
-          <w:b/>
-          <w:bCs/>
-        </w:rPr>
-        <w:t>hoose the approach that best fits your requirements.</w:t>
-      </w:r>
-    </w:p>
-    <w:p>
-      <w:pPr>
-        <w:rPr>
-          <w:b/>
-          <w:bCs/>
-        </w:rPr>
-      </w:pPr>
-      <w:r>
-        <w:rPr>
-          <w:b/>
-          <w:bCs/>
-        </w:rPr>
         <w:t>If you need identical instances, use count.</w:t>
       </w:r>
     </w:p>
@@ -2123,6 +2584,123 @@
     </w:lvl>
   </w:abstractNum>
   <w:abstractNum w:abstractNumId="6" w15:restartNumberingAfterBreak="0">
+    <w:nsid w:val="6BB42F9C"/>
+    <w:multiLevelType w:val="multilevel"/>
+    <w:tmpl w:val="613A5A78"/>
+    <w:lvl w:ilvl="0">
+      <w:start w:val="1"/>
+      <w:numFmt w:val="decimal"/>
+      <w:lvlText w:val="%1."/>
+      <w:lvlJc w:val="left"/>
+      <w:pPr>
+        <w:tabs>
+          <w:tab w:val="num" w:pos="720"/>
+        </w:tabs>
+        <w:ind w:left="720" w:hanging="360"/>
+      </w:pPr>
+    </w:lvl>
+    <w:lvl w:ilvl="1">
+      <w:start w:val="1"/>
+      <w:numFmt w:val="bullet"/>
+      <w:lvlText w:val=""/>
+      <w:lvlJc w:val="left"/>
+      <w:pPr>
+        <w:tabs>
+          <w:tab w:val="num" w:pos="1440"/>
+        </w:tabs>
+        <w:ind w:left="1440" w:hanging="360"/>
+      </w:pPr>
+      <w:rPr>
+        <w:rFonts w:ascii="Symbol" w:hAnsi="Symbol" w:hint="default"/>
+        <w:sz w:val="20"/>
+      </w:rPr>
+    </w:lvl>
+    <w:lvl w:ilvl="2" w:tentative="1">
+      <w:start w:val="1"/>
+      <w:numFmt w:val="decimal"/>
+      <w:lvlText w:val="%3."/>
+      <w:lvlJc w:val="left"/>
+      <w:pPr>
+        <w:tabs>
+          <w:tab w:val="num" w:pos="2160"/>
+        </w:tabs>
+        <w:ind w:left="2160" w:hanging="360"/>
+      </w:pPr>
+    </w:lvl>
+    <w:lvl w:ilvl="3" w:tentative="1">
+      <w:start w:val="1"/>
+      <w:numFmt w:val="decimal"/>
+      <w:lvlText w:val="%4."/>
+      <w:lvlJc w:val="left"/>
+      <w:pPr>
+        <w:tabs>
+          <w:tab w:val="num" w:pos="2880"/>
+        </w:tabs>
+        <w:ind w:left="2880" w:hanging="360"/>
+      </w:pPr>
+    </w:lvl>
+    <w:lvl w:ilvl="4" w:tentative="1">
+      <w:start w:val="1"/>
+      <w:numFmt w:val="decimal"/>
+      <w:lvlText w:val="%5."/>
+      <w:lvlJc w:val="left"/>
+      <w:pPr>
+        <w:tabs>
+          <w:tab w:val="num" w:pos="3600"/>
+        </w:tabs>
+        <w:ind w:left="3600" w:hanging="360"/>
+      </w:pPr>
+    </w:lvl>
+    <w:lvl w:ilvl="5" w:tentative="1">
+      <w:start w:val="1"/>
+      <w:numFmt w:val="decimal"/>
+      <w:lvlText w:val="%6."/>
+      <w:lvlJc w:val="left"/>
+      <w:pPr>
+        <w:tabs>
+          <w:tab w:val="num" w:pos="4320"/>
+        </w:tabs>
+        <w:ind w:left="4320" w:hanging="360"/>
+      </w:pPr>
+    </w:lvl>
+    <w:lvl w:ilvl="6" w:tentative="1">
+      <w:start w:val="1"/>
+      <w:numFmt w:val="decimal"/>
+      <w:lvlText w:val="%7."/>
+      <w:lvlJc w:val="left"/>
+      <w:pPr>
+        <w:tabs>
+          <w:tab w:val="num" w:pos="5040"/>
+        </w:tabs>
+        <w:ind w:left="5040" w:hanging="360"/>
+      </w:pPr>
+    </w:lvl>
+    <w:lvl w:ilvl="7" w:tentative="1">
+      <w:start w:val="1"/>
+      <w:numFmt w:val="decimal"/>
+      <w:lvlText w:val="%8."/>
+      <w:lvlJc w:val="left"/>
+      <w:pPr>
+        <w:tabs>
+          <w:tab w:val="num" w:pos="5760"/>
+        </w:tabs>
+        <w:ind w:left="5760" w:hanging="360"/>
+      </w:pPr>
+    </w:lvl>
+    <w:lvl w:ilvl="8" w:tentative="1">
+      <w:start w:val="1"/>
+      <w:numFmt w:val="decimal"/>
+      <w:lvlText w:val="%9."/>
+      <w:lvlJc w:val="left"/>
+      <w:pPr>
+        <w:tabs>
+          <w:tab w:val="num" w:pos="6480"/>
+        </w:tabs>
+        <w:ind w:left="6480" w:hanging="360"/>
+      </w:pPr>
+    </w:lvl>
+  </w:abstractNum>
+  <w:abstractNum w:abstractNumId="7" w15:restartNumberingAfterBreak="0">
     <w:nsid w:val="6DCA2AA3"/>
     <w:multiLevelType w:val="multilevel"/>
     <w:tmpl w:val="CB262CF6"/>
@@ -2248,13 +2826,16 @@
     <w:abstractNumId w:val="2"/>
   </w:num>
   <w:num w:numId="5" w16cid:durableId="557018133">
-    <w:abstractNumId w:val="6"/>
+    <w:abstractNumId w:val="7"/>
   </w:num>
   <w:num w:numId="6" w16cid:durableId="425536907">
     <w:abstractNumId w:val="3"/>
   </w:num>
   <w:num w:numId="7" w16cid:durableId="1127967553">
     <w:abstractNumId w:val="5"/>
+  </w:num>
+  <w:num w:numId="8" w16cid:durableId="184753651">
+    <w:abstractNumId w:val="6"/>
   </w:num>
 </w:numbering>
 </file>
@@ -2772,6 +3353,19 @@
       <w:szCs w:val="24"/>
     </w:rPr>
   </w:style>
+  <w:style w:type="character" w:styleId="HTMLCode">
+    <w:name w:val="HTML Code"/>
+    <w:basedOn w:val="DefaultParagraphFont"/>
+    <w:uiPriority w:val="99"/>
+    <w:semiHidden/>
+    <w:unhideWhenUsed/>
+    <w:rsid w:val="001E6DEF"/>
+    <w:rPr>
+      <w:rFonts w:ascii="Courier New" w:eastAsia="Times New Roman" w:hAnsi="Courier New" w:cs="Courier New"/>
+      <w:sz w:val="20"/>
+      <w:szCs w:val="20"/>
+    </w:rPr>
+  </w:style>
 </w:styles>
 </file>
 

</xml_diff>

<commit_message>
Revert "update git html page"
This reverts commit 2646526019de8026d58734d6df6e2930ead18f8e.
</commit_message>
<xml_diff>
--- a/documents/IQA/IQA2.docx
+++ b/documents/IQA/IQA2.docx
@@ -406,466 +406,6 @@
       </w:r>
     </w:p>
     <w:p/>
-    <w:p/>
-    <w:p>
-      <w:r>
-        <w:t>IBM:</w:t>
-      </w:r>
-    </w:p>
-    <w:p>
-      <w:r>
-        <w:t>1.Explain CICD pipeline from end to end?</w:t>
-      </w:r>
-    </w:p>
-    <w:p>
-      <w:r>
-        <w:t xml:space="preserve">2.What is </w:t>
-      </w:r>
-      <w:proofErr w:type="spellStart"/>
-      <w:r>
-        <w:t>statefile</w:t>
-      </w:r>
-      <w:proofErr w:type="spellEnd"/>
-      <w:r>
-        <w:t xml:space="preserve"> and benefits?</w:t>
-      </w:r>
-    </w:p>
-    <w:p>
-      <w:r>
-        <w:t>3.What is backend file?</w:t>
-      </w:r>
-    </w:p>
-    <w:p>
-      <w:r>
-        <w:t>4.What is provider in terraform?</w:t>
-      </w:r>
-    </w:p>
-    <w:p>
-      <w:r>
-        <w:t xml:space="preserve">5.How to delete </w:t>
-      </w:r>
-      <w:proofErr w:type="spellStart"/>
-      <w:r>
-        <w:t>vnet</w:t>
-      </w:r>
-      <w:proofErr w:type="spellEnd"/>
-      <w:r>
-        <w:t xml:space="preserve"> ,subnet in terraform?</w:t>
-      </w:r>
-    </w:p>
-    <w:p>
-      <w:r>
-        <w:t xml:space="preserve"> Ans: Terraform destroy </w:t>
-      </w:r>
-    </w:p>
-    <w:p>
-      <w:pPr>
-        <w:rPr>
-          <w:rFonts w:ascii="Segoe UI" w:hAnsi="Segoe UI" w:cs="Segoe UI"/>
-          <w:color w:val="0F0F0F"/>
-        </w:rPr>
-      </w:pPr>
-      <w:r>
-        <w:rPr>
-          <w:rFonts w:ascii="Segoe UI" w:hAnsi="Segoe UI" w:cs="Segoe UI"/>
-          <w:color w:val="0F0F0F"/>
-        </w:rPr>
-        <w:t xml:space="preserve">If you want to delete only specific resources (e.g., just the subnet), you can target them using the </w:t>
-      </w:r>
-      <w:r>
-        <w:rPr>
-          <w:rStyle w:val="HTMLCode"/>
-          <w:rFonts w:ascii="Ubuntu Mono" w:eastAsiaTheme="minorHAnsi" w:hAnsi="Ubuntu Mono"/>
-          <w:b/>
-          <w:bCs/>
-          <w:color w:val="0F0F0F"/>
-          <w:sz w:val="21"/>
-          <w:szCs w:val="21"/>
-          <w:bdr w:val="single" w:sz="2" w:space="0" w:color="D9D9E3" w:frame="1"/>
-        </w:rPr>
-        <w:t>-target</w:t>
-      </w:r>
-      <w:r>
-        <w:rPr>
-          <w:rFonts w:ascii="Segoe UI" w:hAnsi="Segoe UI" w:cs="Segoe UI"/>
-          <w:color w:val="0F0F0F"/>
-        </w:rPr>
-        <w:t xml:space="preserve"> flag:</w:t>
-      </w:r>
-    </w:p>
-    <w:p>
-      <w:pPr>
-        <w:rPr>
-          <w:rFonts w:ascii="Segoe UI" w:hAnsi="Segoe UI" w:cs="Segoe UI"/>
-          <w:color w:val="0F0F0F"/>
-        </w:rPr>
-      </w:pPr>
-      <w:r>
-        <w:rPr>
-          <w:rFonts w:ascii="Segoe UI" w:hAnsi="Segoe UI" w:cs="Segoe UI"/>
-          <w:color w:val="0F0F0F"/>
-        </w:rPr>
-        <w:t>Ans:</w:t>
-      </w:r>
-      <w:r>
-        <w:t xml:space="preserve"> </w:t>
-      </w:r>
-      <w:r>
-        <w:rPr>
-          <w:rFonts w:ascii="Segoe UI" w:hAnsi="Segoe UI" w:cs="Segoe UI"/>
-          <w:color w:val="0F0F0F"/>
-        </w:rPr>
-        <w:t>terraform destroy -target=</w:t>
-      </w:r>
-      <w:proofErr w:type="spellStart"/>
-      <w:r>
-        <w:rPr>
-          <w:rFonts w:ascii="Segoe UI" w:hAnsi="Segoe UI" w:cs="Segoe UI"/>
-          <w:color w:val="0F0F0F"/>
-        </w:rPr>
-        <w:t>azurerm_subnet.example</w:t>
-      </w:r>
-      <w:proofErr w:type="spellEnd"/>
-    </w:p>
-    <w:p>
-      <w:r>
-        <w:t>6.What is terraform refresh command?</w:t>
-      </w:r>
-    </w:p>
-    <w:p>
-      <w:r>
-        <w:t xml:space="preserve">Ans:  </w:t>
-      </w:r>
-      <w:r>
-        <w:br/>
-        <w:t xml:space="preserve">In Terraform, the </w:t>
-      </w:r>
-      <w:r>
-        <w:rPr>
-          <w:b/>
-          <w:bCs/>
-        </w:rPr>
-        <w:t>terraform refresh</w:t>
-      </w:r>
-      <w:r>
-        <w:t xml:space="preserve"> command is used to update the state file with the real-world infrastructure. When you run </w:t>
-      </w:r>
-      <w:r>
-        <w:rPr>
-          <w:b/>
-          <w:bCs/>
-        </w:rPr>
-        <w:t>terraform apply</w:t>
-      </w:r>
-      <w:r>
-        <w:t xml:space="preserve">, Terraform makes changes to your infrastructure, and </w:t>
-      </w:r>
-      <w:r>
-        <w:rPr>
-          <w:b/>
-          <w:bCs/>
-        </w:rPr>
-        <w:t>terraform refresh</w:t>
-      </w:r>
-      <w:r>
-        <w:t xml:space="preserve"> helps to update the state file to reflect the current state of the real-world resource</w:t>
-      </w:r>
-    </w:p>
-    <w:p>
-      <w:r>
-        <w:t>Terraform refresh</w:t>
-      </w:r>
-    </w:p>
-    <w:p/>
-    <w:p>
-      <w:r>
-        <w:t xml:space="preserve">What is </w:t>
-      </w:r>
-      <w:proofErr w:type="spellStart"/>
-      <w:r>
-        <w:t>statefile</w:t>
-      </w:r>
-      <w:proofErr w:type="spellEnd"/>
-      <w:r>
-        <w:t xml:space="preserve"> and benefits</w:t>
-      </w:r>
-      <w:r>
-        <w:t>?</w:t>
-      </w:r>
-    </w:p>
-    <w:p>
-      <w:r>
-        <w:lastRenderedPageBreak/>
-        <w:br/>
-        <w:t xml:space="preserve">In Terraform, the state file is a critical component that stores information about the infrastructure managed by Terraform. It contains a representation of the resources that Terraform has created, modified, or is managing. The state file is typically a JSON file named </w:t>
-      </w:r>
-      <w:proofErr w:type="spellStart"/>
-      <w:r>
-        <w:rPr>
-          <w:b/>
-          <w:bCs/>
-        </w:rPr>
-        <w:t>terraform.tfstate</w:t>
-      </w:r>
-      <w:proofErr w:type="spellEnd"/>
-      <w:r>
-        <w:t>, and its purpose is to keep track of the current state of your infrastructure.</w:t>
-      </w:r>
-    </w:p>
-    <w:p>
-      <w:r>
-        <w:t>Here are some key aspects and benefits of Terraform state files:</w:t>
-      </w:r>
-    </w:p>
-    <w:p>
-      <w:pPr>
-        <w:numPr>
-          <w:ilvl w:val="0"/>
-          <w:numId w:val="8"/>
-        </w:numPr>
-      </w:pPr>
-      <w:r>
-        <w:rPr>
-          <w:b/>
-          <w:bCs/>
-        </w:rPr>
-        <w:t>Tracking Resource State:</w:t>
-      </w:r>
-    </w:p>
-    <w:p>
-      <w:pPr>
-        <w:numPr>
-          <w:ilvl w:val="1"/>
-          <w:numId w:val="8"/>
-        </w:numPr>
-      </w:pPr>
-      <w:r>
-        <w:t>The state file keeps track of the current state of your infrastructure, including details about resources such as Virtual Machines, networks, storage, etc.</w:t>
-      </w:r>
-    </w:p>
-    <w:p>
-      <w:pPr>
-        <w:numPr>
-          <w:ilvl w:val="1"/>
-          <w:numId w:val="8"/>
-        </w:numPr>
-      </w:pPr>
-      <w:r>
-        <w:t>It records attribute values of resources, dependencies, and metadata.</w:t>
-      </w:r>
-    </w:p>
-    <w:p>
-      <w:pPr>
-        <w:numPr>
-          <w:ilvl w:val="0"/>
-          <w:numId w:val="8"/>
-        </w:numPr>
-      </w:pPr>
-      <w:r>
-        <w:rPr>
-          <w:b/>
-          <w:bCs/>
-        </w:rPr>
-        <w:t>Concurrency and Collaboration:</w:t>
-      </w:r>
-    </w:p>
-    <w:p>
-      <w:pPr>
-        <w:numPr>
-          <w:ilvl w:val="1"/>
-          <w:numId w:val="8"/>
-        </w:numPr>
-      </w:pPr>
-      <w:r>
-        <w:t xml:space="preserve">Terraform uses the state file to understand the existing infrastructure so that it can make accurate and safe changes during the </w:t>
-      </w:r>
-      <w:r>
-        <w:rPr>
-          <w:b/>
-          <w:bCs/>
-        </w:rPr>
-        <w:t>terraform apply</w:t>
-      </w:r>
-      <w:r>
-        <w:t xml:space="preserve"> process.</w:t>
-      </w:r>
-    </w:p>
-    <w:p>
-      <w:pPr>
-        <w:numPr>
-          <w:ilvl w:val="1"/>
-          <w:numId w:val="8"/>
-        </w:numPr>
-      </w:pPr>
-      <w:r>
-        <w:t>When working in a team or collaborative environment, the state file enables multiple users to work on the same infrastructure by sharing the same state. This allows changes to be made and applied consistently.</w:t>
-      </w:r>
-    </w:p>
-    <w:p>
-      <w:pPr>
-        <w:numPr>
-          <w:ilvl w:val="0"/>
-          <w:numId w:val="8"/>
-        </w:numPr>
-      </w:pPr>
-      <w:r>
-        <w:rPr>
-          <w:b/>
-          <w:bCs/>
-        </w:rPr>
-        <w:t>Dependency Management:</w:t>
-      </w:r>
-    </w:p>
-    <w:p>
-      <w:pPr>
-        <w:numPr>
-          <w:ilvl w:val="1"/>
-          <w:numId w:val="8"/>
-        </w:numPr>
-      </w:pPr>
-      <w:r>
-        <w:t>Terraform uses the state file to manage dependencies between resources. It understands the relationships between different resources and ensures they are created or modified in the correct order.</w:t>
-      </w:r>
-    </w:p>
-    <w:p>
-      <w:pPr>
-        <w:numPr>
-          <w:ilvl w:val="0"/>
-          <w:numId w:val="8"/>
-        </w:numPr>
-      </w:pPr>
-      <w:r>
-        <w:rPr>
-          <w:b/>
-          <w:bCs/>
-        </w:rPr>
-        <w:t>ID Mapping:</w:t>
-      </w:r>
-    </w:p>
-    <w:p>
-      <w:pPr>
-        <w:numPr>
-          <w:ilvl w:val="1"/>
-          <w:numId w:val="8"/>
-        </w:numPr>
-      </w:pPr>
-      <w:r>
-        <w:t>Each resource created by Terraform is assigned a unique identifier (ID). The state file maps resource names to their corresponding IDs, enabling Terraform to track and manage resources accurately.</w:t>
-      </w:r>
-    </w:p>
-    <w:p>
-      <w:pPr>
-        <w:numPr>
-          <w:ilvl w:val="0"/>
-          <w:numId w:val="8"/>
-        </w:numPr>
-      </w:pPr>
-      <w:r>
-        <w:rPr>
-          <w:b/>
-          <w:bCs/>
-        </w:rPr>
-        <w:t>Remote State:</w:t>
-      </w:r>
-    </w:p>
-    <w:p>
-      <w:pPr>
-        <w:numPr>
-          <w:ilvl w:val="1"/>
-          <w:numId w:val="8"/>
-        </w:numPr>
-      </w:pPr>
-      <w:r>
-        <w:t>In production scenarios or when working in a team, it's common to store the state file remotely. This could be in a shared storage service, such as Azure Storage or AWS S3, or using a backend like Terraform Cloud. This ensures that the state is consistent across all team members and environments.</w:t>
-      </w:r>
-    </w:p>
-    <w:p>
-      <w:pPr>
-        <w:numPr>
-          <w:ilvl w:val="0"/>
-          <w:numId w:val="8"/>
-        </w:numPr>
-      </w:pPr>
-      <w:r>
-        <w:rPr>
-          <w:b/>
-          <w:bCs/>
-        </w:rPr>
-        <w:t>Plan and Apply Operations:</w:t>
-      </w:r>
-    </w:p>
-    <w:p>
-      <w:pPr>
-        <w:numPr>
-          <w:ilvl w:val="1"/>
-          <w:numId w:val="8"/>
-        </w:numPr>
-      </w:pPr>
-      <w:r>
-        <w:t xml:space="preserve">During the </w:t>
-      </w:r>
-      <w:r>
-        <w:rPr>
-          <w:b/>
-          <w:bCs/>
-        </w:rPr>
-        <w:t>terraform plan</w:t>
-      </w:r>
-      <w:r>
-        <w:t xml:space="preserve"> and </w:t>
-      </w:r>
-      <w:r>
-        <w:rPr>
-          <w:b/>
-          <w:bCs/>
-        </w:rPr>
-        <w:t>terraform apply</w:t>
-      </w:r>
-      <w:r>
-        <w:t xml:space="preserve"> operations, Terraform reads the current state file to understand the existing infrastructure and determine the necessary changes to achieve the desired state.</w:t>
-      </w:r>
-    </w:p>
-    <w:p>
-      <w:pPr>
-        <w:numPr>
-          <w:ilvl w:val="0"/>
-          <w:numId w:val="8"/>
-        </w:numPr>
-      </w:pPr>
-      <w:r>
-        <w:rPr>
-          <w:b/>
-          <w:bCs/>
-        </w:rPr>
-        <w:t>Rollback and Recovery:</w:t>
-      </w:r>
-    </w:p>
-    <w:p>
-      <w:pPr>
-        <w:numPr>
-          <w:ilvl w:val="1"/>
-          <w:numId w:val="8"/>
-        </w:numPr>
-      </w:pPr>
-      <w:r>
-        <w:lastRenderedPageBreak/>
-        <w:t xml:space="preserve">In case of failures or errors during the </w:t>
-      </w:r>
-      <w:r>
-        <w:rPr>
-          <w:b/>
-          <w:bCs/>
-        </w:rPr>
-        <w:t>terraform apply</w:t>
-      </w:r>
-      <w:r>
-        <w:t xml:space="preserve"> process, the state file provides a way to understand the current state of the infrastructure and potentially rollback changes. It aids in recovery and debugging.</w:t>
-      </w:r>
-    </w:p>
-    <w:p/>
-    <w:p/>
-    <w:p/>
-    <w:p/>
     <w:p>
       <w:r>
         <w:rPr>
@@ -1151,8 +691,565 @@
           <w:b/>
           <w:bCs/>
         </w:rPr>
+        <w:t xml:space="preserve">  </w:t>
+      </w:r>
+      <w:proofErr w:type="spellStart"/>
+      <w:r>
+        <w:rPr>
+          <w:b/>
+          <w:bCs/>
+        </w:rPr>
+        <w:t>ami</w:t>
+      </w:r>
+      <w:proofErr w:type="spellEnd"/>
+      <w:r>
+        <w:rPr>
+          <w:b/>
+          <w:bCs/>
+        </w:rPr>
+        <w:t xml:space="preserve">           = "ami-0c55b159cbfafe1f0"</w:t>
+      </w:r>
+    </w:p>
+    <w:p>
+      <w:pPr>
+        <w:rPr>
+          <w:b/>
+          <w:bCs/>
+        </w:rPr>
+      </w:pPr>
+      <w:r>
+        <w:rPr>
+          <w:b/>
+          <w:bCs/>
+        </w:rPr>
+        <w:t xml:space="preserve">  </w:t>
+      </w:r>
+      <w:proofErr w:type="spellStart"/>
+      <w:r>
+        <w:rPr>
+          <w:b/>
+          <w:bCs/>
+        </w:rPr>
+        <w:t>instance_type</w:t>
+      </w:r>
+      <w:proofErr w:type="spellEnd"/>
+      <w:r>
+        <w:rPr>
+          <w:b/>
+          <w:bCs/>
+        </w:rPr>
+        <w:t xml:space="preserve"> = "t2.micro"</w:t>
+      </w:r>
+    </w:p>
+    <w:p>
+      <w:pPr>
+        <w:rPr>
+          <w:b/>
+          <w:bCs/>
+        </w:rPr>
+      </w:pPr>
+      <w:r>
+        <w:rPr>
+          <w:b/>
+          <w:bCs/>
+        </w:rPr>
+        <w:t>}</w:t>
+      </w:r>
+    </w:p>
+    <w:p>
+      <w:pPr>
+        <w:rPr>
+          <w:b/>
+          <w:bCs/>
+          <w:lang w:val="en-IN"/>
+        </w:rPr>
+      </w:pPr>
+      <w:r>
+        <w:rPr>
+          <w:b/>
+          <w:bCs/>
+          <w:lang w:val="en-IN"/>
+        </w:rPr>
+        <w:t xml:space="preserve">In this example, three instances of the </w:t>
+      </w:r>
+      <w:proofErr w:type="spellStart"/>
+      <w:r>
+        <w:rPr>
+          <w:b/>
+          <w:bCs/>
+          <w:lang w:val="en-IN"/>
+        </w:rPr>
+        <w:t>aws_instance</w:t>
+      </w:r>
+      <w:proofErr w:type="spellEnd"/>
+      <w:r>
+        <w:rPr>
+          <w:b/>
+          <w:bCs/>
+          <w:lang w:val="en-IN"/>
+        </w:rPr>
+        <w:t xml:space="preserve"> resource will be created. The instances will be identical, and the count parameter specifies how many instances to create. </w:t>
+      </w:r>
+    </w:p>
+    <w:p>
+      <w:pPr>
+        <w:rPr>
+          <w:b/>
+          <w:bCs/>
+          <w:lang w:val="en-IN"/>
+        </w:rPr>
+      </w:pPr>
+      <w:r>
+        <w:rPr>
+          <w:b/>
+          <w:bCs/>
+          <w:lang w:val="en-IN"/>
+        </w:rPr>
+        <w:t xml:space="preserve">The instances will be named </w:t>
+      </w:r>
+    </w:p>
+    <w:p>
+      <w:pPr>
+        <w:rPr>
+          <w:b/>
+          <w:bCs/>
+          <w:lang w:val="en-IN"/>
+        </w:rPr>
+      </w:pPr>
+      <w:proofErr w:type="spellStart"/>
+      <w:r>
+        <w:rPr>
+          <w:b/>
+          <w:bCs/>
+          <w:lang w:val="en-IN"/>
+        </w:rPr>
+        <w:t>aws_instance.example</w:t>
+      </w:r>
+      <w:proofErr w:type="spellEnd"/>
+      <w:r>
+        <w:rPr>
+          <w:b/>
+          <w:bCs/>
+          <w:lang w:val="en-IN"/>
+        </w:rPr>
+        <w:t>[0],</w:t>
+      </w:r>
+    </w:p>
+    <w:p>
+      <w:pPr>
+        <w:rPr>
+          <w:b/>
+          <w:bCs/>
+          <w:lang w:val="en-IN"/>
+        </w:rPr>
+      </w:pPr>
+      <w:r>
+        <w:rPr>
+          <w:b/>
+          <w:bCs/>
+          <w:lang w:val="en-IN"/>
+        </w:rPr>
+        <w:t xml:space="preserve"> </w:t>
+      </w:r>
+      <w:proofErr w:type="spellStart"/>
+      <w:r>
+        <w:rPr>
+          <w:b/>
+          <w:bCs/>
+          <w:lang w:val="en-IN"/>
+        </w:rPr>
+        <w:t>aws_instance.example</w:t>
+      </w:r>
+      <w:proofErr w:type="spellEnd"/>
+      <w:r>
+        <w:rPr>
+          <w:b/>
+          <w:bCs/>
+          <w:lang w:val="en-IN"/>
+        </w:rPr>
+        <w:t xml:space="preserve">[1], </w:t>
+      </w:r>
+    </w:p>
+    <w:p>
+      <w:pPr>
+        <w:rPr>
+          <w:b/>
+          <w:bCs/>
+          <w:lang w:val="en-IN"/>
+        </w:rPr>
+      </w:pPr>
+      <w:r>
+        <w:rPr>
+          <w:b/>
+          <w:bCs/>
+          <w:lang w:val="en-IN"/>
+        </w:rPr>
+        <w:t xml:space="preserve">and </w:t>
+      </w:r>
+      <w:proofErr w:type="spellStart"/>
+      <w:r>
+        <w:rPr>
+          <w:b/>
+          <w:bCs/>
+          <w:lang w:val="en-IN"/>
+        </w:rPr>
+        <w:t>aws_instance.example</w:t>
+      </w:r>
+      <w:proofErr w:type="spellEnd"/>
+      <w:r>
+        <w:rPr>
+          <w:b/>
+          <w:bCs/>
+          <w:lang w:val="en-IN"/>
+        </w:rPr>
+        <w:t>[2].</w:t>
+      </w:r>
+    </w:p>
+    <w:p>
+      <w:pPr>
+        <w:rPr>
+          <w:b/>
+          <w:bCs/>
+          <w:lang w:val="en-IN"/>
+        </w:rPr>
+      </w:pPr>
+    </w:p>
+    <w:p>
+      <w:pPr>
+        <w:rPr>
+          <w:b/>
+          <w:bCs/>
+          <w:lang w:val="en-IN"/>
+        </w:rPr>
+      </w:pPr>
+      <w:r>
+        <w:rPr>
+          <w:b/>
+          <w:bCs/>
+          <w:lang w:val="en-IN"/>
+        </w:rPr>
+        <w:t xml:space="preserve">Using </w:t>
+      </w:r>
+      <w:proofErr w:type="spellStart"/>
+      <w:r>
+        <w:rPr>
+          <w:b/>
+          <w:bCs/>
+          <w:lang w:val="en-IN"/>
+        </w:rPr>
+        <w:t>for_each</w:t>
+      </w:r>
+      <w:proofErr w:type="spellEnd"/>
+      <w:r>
+        <w:rPr>
+          <w:b/>
+          <w:bCs/>
+          <w:lang w:val="en-IN"/>
+        </w:rPr>
+        <w:t>:</w:t>
+      </w:r>
+    </w:p>
+    <w:p>
+      <w:pPr>
+        <w:rPr>
+          <w:b/>
+          <w:bCs/>
+          <w:lang w:val="en-IN"/>
+        </w:rPr>
+      </w:pPr>
+    </w:p>
+    <w:p>
+      <w:pPr>
+        <w:rPr>
+          <w:lang w:val="en-IN"/>
+        </w:rPr>
+      </w:pPr>
+      <w:r>
+        <w:rPr>
+          <w:lang w:val="en-IN"/>
+        </w:rPr>
+        <w:t>variable "</w:t>
+      </w:r>
+      <w:proofErr w:type="spellStart"/>
+      <w:r>
+        <w:rPr>
+          <w:lang w:val="en-IN"/>
+        </w:rPr>
+        <w:t>instance_names</w:t>
+      </w:r>
+      <w:proofErr w:type="spellEnd"/>
+      <w:r>
+        <w:rPr>
+          <w:lang w:val="en-IN"/>
+        </w:rPr>
+        <w:t>" {</w:t>
+      </w:r>
+    </w:p>
+    <w:p>
+      <w:pPr>
+        <w:rPr>
+          <w:lang w:val="en-IN"/>
+        </w:rPr>
+      </w:pPr>
+      <w:r>
+        <w:rPr>
+          <w:lang w:val="en-IN"/>
+        </w:rPr>
+        <w:t xml:space="preserve">  type    = list(string)</w:t>
+      </w:r>
+    </w:p>
+    <w:p>
+      <w:pPr>
+        <w:rPr>
+          <w:lang w:val="en-IN"/>
+        </w:rPr>
+      </w:pPr>
+      <w:r>
+        <w:rPr>
+          <w:lang w:val="en-IN"/>
+        </w:rPr>
+        <w:t xml:space="preserve">  default = ["instance-1", "instance-2", "instance-3"]</w:t>
+      </w:r>
+    </w:p>
+    <w:p>
+      <w:pPr>
+        <w:rPr>
+          <w:lang w:val="en-IN"/>
+        </w:rPr>
+      </w:pPr>
+      <w:r>
+        <w:rPr>
+          <w:lang w:val="en-IN"/>
+        </w:rPr>
+        <w:t>}</w:t>
+      </w:r>
+    </w:p>
+    <w:p>
+      <w:pPr>
+        <w:rPr>
+          <w:lang w:val="en-IN"/>
+        </w:rPr>
+      </w:pPr>
+    </w:p>
+    <w:p>
+      <w:pPr>
+        <w:rPr>
+          <w:lang w:val="en-IN"/>
+        </w:rPr>
+      </w:pPr>
+      <w:r>
+        <w:rPr>
+          <w:lang w:val="en-IN"/>
+        </w:rPr>
+        <w:t>resource "</w:t>
+      </w:r>
+      <w:proofErr w:type="spellStart"/>
+      <w:r>
+        <w:rPr>
+          <w:lang w:val="en-IN"/>
+        </w:rPr>
+        <w:t>aws_instance</w:t>
+      </w:r>
+      <w:proofErr w:type="spellEnd"/>
+      <w:r>
+        <w:rPr>
+          <w:lang w:val="en-IN"/>
+        </w:rPr>
+        <w:t>" "example" {</w:t>
+      </w:r>
+    </w:p>
+    <w:p>
+      <w:pPr>
+        <w:rPr>
+          <w:lang w:val="en-IN"/>
+        </w:rPr>
+      </w:pPr>
+      <w:r>
+        <w:rPr>
+          <w:lang w:val="en-IN"/>
+        </w:rPr>
+        <w:t xml:space="preserve">  </w:t>
+      </w:r>
+      <w:proofErr w:type="spellStart"/>
+      <w:r>
+        <w:rPr>
+          <w:lang w:val="en-IN"/>
+        </w:rPr>
+        <w:t>for_each</w:t>
+      </w:r>
+      <w:proofErr w:type="spellEnd"/>
+      <w:r>
+        <w:rPr>
+          <w:lang w:val="en-IN"/>
+        </w:rPr>
+        <w:t xml:space="preserve"> = </w:t>
+      </w:r>
+      <w:proofErr w:type="spellStart"/>
+      <w:r>
+        <w:rPr>
+          <w:lang w:val="en-IN"/>
+        </w:rPr>
+        <w:t>toset</w:t>
+      </w:r>
+      <w:proofErr w:type="spellEnd"/>
+      <w:r>
+        <w:rPr>
+          <w:lang w:val="en-IN"/>
+        </w:rPr>
+        <w:t>(</w:t>
+      </w:r>
+      <w:proofErr w:type="spellStart"/>
+      <w:r>
+        <w:rPr>
+          <w:lang w:val="en-IN"/>
+        </w:rPr>
+        <w:t>var.instance_names</w:t>
+      </w:r>
+      <w:proofErr w:type="spellEnd"/>
+      <w:r>
+        <w:rPr>
+          <w:lang w:val="en-IN"/>
+        </w:rPr>
+        <w:t>)</w:t>
+      </w:r>
+    </w:p>
+    <w:p>
+      <w:pPr>
+        <w:rPr>
+          <w:lang w:val="en-IN"/>
+        </w:rPr>
+      </w:pPr>
+      <w:r>
+        <w:rPr>
+          <w:lang w:val="en-IN"/>
+        </w:rPr>
+        <w:t xml:space="preserve">  </w:t>
+      </w:r>
+      <w:proofErr w:type="spellStart"/>
+      <w:r>
+        <w:rPr>
+          <w:lang w:val="en-IN"/>
+        </w:rPr>
+        <w:t>ami</w:t>
+      </w:r>
+      <w:proofErr w:type="spellEnd"/>
+      <w:r>
+        <w:rPr>
+          <w:lang w:val="en-IN"/>
+        </w:rPr>
+        <w:t xml:space="preserve">           = "ami-0c55b159cbfafe1f0"</w:t>
+      </w:r>
+    </w:p>
+    <w:p>
+      <w:pPr>
+        <w:rPr>
+          <w:lang w:val="en-IN"/>
+        </w:rPr>
+      </w:pPr>
+      <w:r>
+        <w:rPr>
+          <w:lang w:val="en-IN"/>
+        </w:rPr>
+        <w:t xml:space="preserve">  </w:t>
+      </w:r>
+      <w:proofErr w:type="spellStart"/>
+      <w:r>
+        <w:rPr>
+          <w:lang w:val="en-IN"/>
+        </w:rPr>
+        <w:t>instance_type</w:t>
+      </w:r>
+      <w:proofErr w:type="spellEnd"/>
+      <w:r>
+        <w:rPr>
+          <w:lang w:val="en-IN"/>
+        </w:rPr>
+        <w:t xml:space="preserve"> = "t2.micro"</w:t>
+      </w:r>
+    </w:p>
+    <w:p>
+      <w:pPr>
+        <w:rPr>
+          <w:lang w:val="en-IN"/>
+        </w:rPr>
+      </w:pPr>
+      <w:r>
+        <w:rPr>
+          <w:lang w:val="en-IN"/>
+        </w:rPr>
+        <w:t xml:space="preserve">  tags = {</w:t>
+      </w:r>
+    </w:p>
+    <w:p>
+      <w:pPr>
+        <w:rPr>
+          <w:lang w:val="en-IN"/>
+        </w:rPr>
+      </w:pPr>
+      <w:r>
+        <w:rPr>
+          <w:lang w:val="en-IN"/>
+        </w:rPr>
+        <w:t xml:space="preserve">    Name = </w:t>
+      </w:r>
+      <w:proofErr w:type="spellStart"/>
+      <w:r>
+        <w:rPr>
+          <w:lang w:val="en-IN"/>
+        </w:rPr>
+        <w:t>each.value</w:t>
+      </w:r>
+      <w:proofErr w:type="spellEnd"/>
+    </w:p>
+    <w:p>
+      <w:pPr>
+        <w:rPr>
+          <w:lang w:val="en-IN"/>
+        </w:rPr>
+      </w:pPr>
+      <w:r>
+        <w:rPr>
+          <w:lang w:val="en-IN"/>
+        </w:rPr>
+        <w:t xml:space="preserve">  }</w:t>
+      </w:r>
+    </w:p>
+    <w:p>
+      <w:pPr>
+        <w:rPr>
+          <w:lang w:val="en-IN"/>
+        </w:rPr>
+      </w:pPr>
+      <w:r>
+        <w:rPr>
+          <w:lang w:val="en-IN"/>
+        </w:rPr>
         <w:lastRenderedPageBreak/>
-        <w:t xml:space="preserve">  </w:t>
+        <w:t>}</w:t>
+      </w:r>
+    </w:p>
+    <w:p>
+      <w:pPr>
+        <w:rPr>
+          <w:b/>
+          <w:bCs/>
+          <w:lang w:val="en-IN"/>
+        </w:rPr>
+      </w:pPr>
+    </w:p>
+    <w:p>
+      <w:pPr>
+        <w:rPr>
+          <w:b/>
+          <w:bCs/>
+        </w:rPr>
+      </w:pPr>
+      <w:r>
+        <w:rPr>
+          <w:b/>
+          <w:bCs/>
+        </w:rPr>
+        <w:t xml:space="preserve">In this example, you use the </w:t>
       </w:r>
       <w:proofErr w:type="spellStart"/>
       <w:r>
@@ -1160,7 +1257,7 @@
           <w:b/>
           <w:bCs/>
         </w:rPr>
-        <w:t>ami</w:t>
+        <w:t>for_each</w:t>
       </w:r>
       <w:proofErr w:type="spellEnd"/>
       <w:r>
@@ -1168,22 +1265,7 @@
           <w:b/>
           <w:bCs/>
         </w:rPr>
-        <w:t xml:space="preserve">           = "ami-0c55b159cbfafe1f0"</w:t>
-      </w:r>
-    </w:p>
-    <w:p>
-      <w:pPr>
-        <w:rPr>
-          <w:b/>
-          <w:bCs/>
-        </w:rPr>
-      </w:pPr>
-      <w:r>
-        <w:rPr>
-          <w:b/>
-          <w:bCs/>
-        </w:rPr>
-        <w:t xml:space="preserve">  </w:t>
+        <w:t xml:space="preserve"> expression with a set of instance names provided through a variable. This approach allows you to create instances with different configurations. The instances will be named according to the values in the </w:t>
       </w:r>
       <w:proofErr w:type="spellStart"/>
       <w:r>
@@ -1191,7 +1273,7 @@
           <w:b/>
           <w:bCs/>
         </w:rPr>
-        <w:t>instance_type</w:t>
+        <w:t>instance_names</w:t>
       </w:r>
       <w:proofErr w:type="spellEnd"/>
       <w:r>
@@ -1199,548 +1281,6 @@
           <w:b/>
           <w:bCs/>
         </w:rPr>
-        <w:t xml:space="preserve"> = "t2.micro"</w:t>
-      </w:r>
-    </w:p>
-    <w:p>
-      <w:pPr>
-        <w:rPr>
-          <w:b/>
-          <w:bCs/>
-        </w:rPr>
-      </w:pPr>
-      <w:r>
-        <w:rPr>
-          <w:b/>
-          <w:bCs/>
-        </w:rPr>
-        <w:t>}</w:t>
-      </w:r>
-    </w:p>
-    <w:p>
-      <w:pPr>
-        <w:rPr>
-          <w:b/>
-          <w:bCs/>
-          <w:lang w:val="en-IN"/>
-        </w:rPr>
-      </w:pPr>
-      <w:r>
-        <w:rPr>
-          <w:b/>
-          <w:bCs/>
-          <w:lang w:val="en-IN"/>
-        </w:rPr>
-        <w:t xml:space="preserve">In this example, three instances of the </w:t>
-      </w:r>
-      <w:proofErr w:type="spellStart"/>
-      <w:r>
-        <w:rPr>
-          <w:b/>
-          <w:bCs/>
-          <w:lang w:val="en-IN"/>
-        </w:rPr>
-        <w:t>aws_instance</w:t>
-      </w:r>
-      <w:proofErr w:type="spellEnd"/>
-      <w:r>
-        <w:rPr>
-          <w:b/>
-          <w:bCs/>
-          <w:lang w:val="en-IN"/>
-        </w:rPr>
-        <w:t xml:space="preserve"> resource will be created. The instances will be identical, and the count parameter specifies how many instances to create. </w:t>
-      </w:r>
-    </w:p>
-    <w:p>
-      <w:pPr>
-        <w:rPr>
-          <w:b/>
-          <w:bCs/>
-          <w:lang w:val="en-IN"/>
-        </w:rPr>
-      </w:pPr>
-      <w:r>
-        <w:rPr>
-          <w:b/>
-          <w:bCs/>
-          <w:lang w:val="en-IN"/>
-        </w:rPr>
-        <w:t xml:space="preserve">The instances will be named </w:t>
-      </w:r>
-    </w:p>
-    <w:p>
-      <w:pPr>
-        <w:rPr>
-          <w:b/>
-          <w:bCs/>
-          <w:lang w:val="en-IN"/>
-        </w:rPr>
-      </w:pPr>
-      <w:proofErr w:type="spellStart"/>
-      <w:r>
-        <w:rPr>
-          <w:b/>
-          <w:bCs/>
-          <w:lang w:val="en-IN"/>
-        </w:rPr>
-        <w:t>aws_instance.example</w:t>
-      </w:r>
-      <w:proofErr w:type="spellEnd"/>
-      <w:r>
-        <w:rPr>
-          <w:b/>
-          <w:bCs/>
-          <w:lang w:val="en-IN"/>
-        </w:rPr>
-        <w:t>[0],</w:t>
-      </w:r>
-    </w:p>
-    <w:p>
-      <w:pPr>
-        <w:rPr>
-          <w:b/>
-          <w:bCs/>
-          <w:lang w:val="en-IN"/>
-        </w:rPr>
-      </w:pPr>
-      <w:r>
-        <w:rPr>
-          <w:b/>
-          <w:bCs/>
-          <w:lang w:val="en-IN"/>
-        </w:rPr>
-        <w:t xml:space="preserve"> </w:t>
-      </w:r>
-      <w:proofErr w:type="spellStart"/>
-      <w:r>
-        <w:rPr>
-          <w:b/>
-          <w:bCs/>
-          <w:lang w:val="en-IN"/>
-        </w:rPr>
-        <w:t>aws_instance.example</w:t>
-      </w:r>
-      <w:proofErr w:type="spellEnd"/>
-      <w:r>
-        <w:rPr>
-          <w:b/>
-          <w:bCs/>
-          <w:lang w:val="en-IN"/>
-        </w:rPr>
-        <w:t xml:space="preserve">[1], </w:t>
-      </w:r>
-    </w:p>
-    <w:p>
-      <w:pPr>
-        <w:rPr>
-          <w:b/>
-          <w:bCs/>
-          <w:lang w:val="en-IN"/>
-        </w:rPr>
-      </w:pPr>
-      <w:r>
-        <w:rPr>
-          <w:b/>
-          <w:bCs/>
-          <w:lang w:val="en-IN"/>
-        </w:rPr>
-        <w:t xml:space="preserve">and </w:t>
-      </w:r>
-      <w:proofErr w:type="spellStart"/>
-      <w:r>
-        <w:rPr>
-          <w:b/>
-          <w:bCs/>
-          <w:lang w:val="en-IN"/>
-        </w:rPr>
-        <w:t>aws_instance.example</w:t>
-      </w:r>
-      <w:proofErr w:type="spellEnd"/>
-      <w:r>
-        <w:rPr>
-          <w:b/>
-          <w:bCs/>
-          <w:lang w:val="en-IN"/>
-        </w:rPr>
-        <w:t>[2].</w:t>
-      </w:r>
-    </w:p>
-    <w:p>
-      <w:pPr>
-        <w:rPr>
-          <w:b/>
-          <w:bCs/>
-          <w:lang w:val="en-IN"/>
-        </w:rPr>
-      </w:pPr>
-    </w:p>
-    <w:p>
-      <w:pPr>
-        <w:rPr>
-          <w:b/>
-          <w:bCs/>
-          <w:lang w:val="en-IN"/>
-        </w:rPr>
-      </w:pPr>
-      <w:r>
-        <w:rPr>
-          <w:b/>
-          <w:bCs/>
-          <w:lang w:val="en-IN"/>
-        </w:rPr>
-        <w:t xml:space="preserve">Using </w:t>
-      </w:r>
-      <w:proofErr w:type="spellStart"/>
-      <w:r>
-        <w:rPr>
-          <w:b/>
-          <w:bCs/>
-          <w:lang w:val="en-IN"/>
-        </w:rPr>
-        <w:t>for_each</w:t>
-      </w:r>
-      <w:proofErr w:type="spellEnd"/>
-      <w:r>
-        <w:rPr>
-          <w:b/>
-          <w:bCs/>
-          <w:lang w:val="en-IN"/>
-        </w:rPr>
-        <w:t>:</w:t>
-      </w:r>
-    </w:p>
-    <w:p>
-      <w:pPr>
-        <w:rPr>
-          <w:b/>
-          <w:bCs/>
-          <w:lang w:val="en-IN"/>
-        </w:rPr>
-      </w:pPr>
-    </w:p>
-    <w:p>
-      <w:pPr>
-        <w:rPr>
-          <w:lang w:val="en-IN"/>
-        </w:rPr>
-      </w:pPr>
-      <w:r>
-        <w:rPr>
-          <w:lang w:val="en-IN"/>
-        </w:rPr>
-        <w:t>variable "</w:t>
-      </w:r>
-      <w:proofErr w:type="spellStart"/>
-      <w:r>
-        <w:rPr>
-          <w:lang w:val="en-IN"/>
-        </w:rPr>
-        <w:t>instance_names</w:t>
-      </w:r>
-      <w:proofErr w:type="spellEnd"/>
-      <w:r>
-        <w:rPr>
-          <w:lang w:val="en-IN"/>
-        </w:rPr>
-        <w:t>" {</w:t>
-      </w:r>
-    </w:p>
-    <w:p>
-      <w:pPr>
-        <w:rPr>
-          <w:lang w:val="en-IN"/>
-        </w:rPr>
-      </w:pPr>
-      <w:r>
-        <w:rPr>
-          <w:lang w:val="en-IN"/>
-        </w:rPr>
-        <w:t xml:space="preserve">  type    = list(string)</w:t>
-      </w:r>
-    </w:p>
-    <w:p>
-      <w:pPr>
-        <w:rPr>
-          <w:lang w:val="en-IN"/>
-        </w:rPr>
-      </w:pPr>
-      <w:r>
-        <w:rPr>
-          <w:lang w:val="en-IN"/>
-        </w:rPr>
-        <w:t xml:space="preserve">  default = ["instance-1", "instance-2", "instance-3"]</w:t>
-      </w:r>
-    </w:p>
-    <w:p>
-      <w:pPr>
-        <w:rPr>
-          <w:lang w:val="en-IN"/>
-        </w:rPr>
-      </w:pPr>
-      <w:r>
-        <w:rPr>
-          <w:lang w:val="en-IN"/>
-        </w:rPr>
-        <w:t>}</w:t>
-      </w:r>
-    </w:p>
-    <w:p>
-      <w:pPr>
-        <w:rPr>
-          <w:lang w:val="en-IN"/>
-        </w:rPr>
-      </w:pPr>
-    </w:p>
-    <w:p>
-      <w:pPr>
-        <w:rPr>
-          <w:lang w:val="en-IN"/>
-        </w:rPr>
-      </w:pPr>
-      <w:r>
-        <w:rPr>
-          <w:lang w:val="en-IN"/>
-        </w:rPr>
-        <w:t>resource "</w:t>
-      </w:r>
-      <w:proofErr w:type="spellStart"/>
-      <w:r>
-        <w:rPr>
-          <w:lang w:val="en-IN"/>
-        </w:rPr>
-        <w:t>aws_instance</w:t>
-      </w:r>
-      <w:proofErr w:type="spellEnd"/>
-      <w:r>
-        <w:rPr>
-          <w:lang w:val="en-IN"/>
-        </w:rPr>
-        <w:t>" "example" {</w:t>
-      </w:r>
-    </w:p>
-    <w:p>
-      <w:pPr>
-        <w:rPr>
-          <w:lang w:val="en-IN"/>
-        </w:rPr>
-      </w:pPr>
-      <w:r>
-        <w:rPr>
-          <w:lang w:val="en-IN"/>
-        </w:rPr>
-        <w:t xml:space="preserve">  </w:t>
-      </w:r>
-      <w:proofErr w:type="spellStart"/>
-      <w:r>
-        <w:rPr>
-          <w:lang w:val="en-IN"/>
-        </w:rPr>
-        <w:t>for_each</w:t>
-      </w:r>
-      <w:proofErr w:type="spellEnd"/>
-      <w:r>
-        <w:rPr>
-          <w:lang w:val="en-IN"/>
-        </w:rPr>
-        <w:t xml:space="preserve"> = </w:t>
-      </w:r>
-      <w:proofErr w:type="spellStart"/>
-      <w:r>
-        <w:rPr>
-          <w:lang w:val="en-IN"/>
-        </w:rPr>
-        <w:t>toset</w:t>
-      </w:r>
-      <w:proofErr w:type="spellEnd"/>
-      <w:r>
-        <w:rPr>
-          <w:lang w:val="en-IN"/>
-        </w:rPr>
-        <w:t>(</w:t>
-      </w:r>
-      <w:proofErr w:type="spellStart"/>
-      <w:r>
-        <w:rPr>
-          <w:lang w:val="en-IN"/>
-        </w:rPr>
-        <w:t>var.instance_names</w:t>
-      </w:r>
-      <w:proofErr w:type="spellEnd"/>
-      <w:r>
-        <w:rPr>
-          <w:lang w:val="en-IN"/>
-        </w:rPr>
-        <w:t>)</w:t>
-      </w:r>
-    </w:p>
-    <w:p>
-      <w:pPr>
-        <w:rPr>
-          <w:lang w:val="en-IN"/>
-        </w:rPr>
-      </w:pPr>
-      <w:r>
-        <w:rPr>
-          <w:lang w:val="en-IN"/>
-        </w:rPr>
-        <w:t xml:space="preserve">  </w:t>
-      </w:r>
-      <w:proofErr w:type="spellStart"/>
-      <w:r>
-        <w:rPr>
-          <w:lang w:val="en-IN"/>
-        </w:rPr>
-        <w:t>ami</w:t>
-      </w:r>
-      <w:proofErr w:type="spellEnd"/>
-      <w:r>
-        <w:rPr>
-          <w:lang w:val="en-IN"/>
-        </w:rPr>
-        <w:t xml:space="preserve">           = "ami-0c55b159cbfafe1f0"</w:t>
-      </w:r>
-    </w:p>
-    <w:p>
-      <w:pPr>
-        <w:rPr>
-          <w:lang w:val="en-IN"/>
-        </w:rPr>
-      </w:pPr>
-      <w:r>
-        <w:rPr>
-          <w:lang w:val="en-IN"/>
-        </w:rPr>
-        <w:t xml:space="preserve">  </w:t>
-      </w:r>
-      <w:proofErr w:type="spellStart"/>
-      <w:r>
-        <w:rPr>
-          <w:lang w:val="en-IN"/>
-        </w:rPr>
-        <w:t>instance_type</w:t>
-      </w:r>
-      <w:proofErr w:type="spellEnd"/>
-      <w:r>
-        <w:rPr>
-          <w:lang w:val="en-IN"/>
-        </w:rPr>
-        <w:t xml:space="preserve"> = "t2.micro"</w:t>
-      </w:r>
-    </w:p>
-    <w:p>
-      <w:pPr>
-        <w:rPr>
-          <w:lang w:val="en-IN"/>
-        </w:rPr>
-      </w:pPr>
-      <w:r>
-        <w:rPr>
-          <w:lang w:val="en-IN"/>
-        </w:rPr>
-        <w:t xml:space="preserve">  tags = {</w:t>
-      </w:r>
-    </w:p>
-    <w:p>
-      <w:pPr>
-        <w:rPr>
-          <w:lang w:val="en-IN"/>
-        </w:rPr>
-      </w:pPr>
-      <w:r>
-        <w:rPr>
-          <w:lang w:val="en-IN"/>
-        </w:rPr>
-        <w:t xml:space="preserve">    Name = </w:t>
-      </w:r>
-      <w:proofErr w:type="spellStart"/>
-      <w:r>
-        <w:rPr>
-          <w:lang w:val="en-IN"/>
-        </w:rPr>
-        <w:t>each.value</w:t>
-      </w:r>
-      <w:proofErr w:type="spellEnd"/>
-    </w:p>
-    <w:p>
-      <w:pPr>
-        <w:rPr>
-          <w:lang w:val="en-IN"/>
-        </w:rPr>
-      </w:pPr>
-      <w:r>
-        <w:rPr>
-          <w:lang w:val="en-IN"/>
-        </w:rPr>
-        <w:t xml:space="preserve">  }</w:t>
-      </w:r>
-    </w:p>
-    <w:p>
-      <w:pPr>
-        <w:rPr>
-          <w:lang w:val="en-IN"/>
-        </w:rPr>
-      </w:pPr>
-      <w:r>
-        <w:rPr>
-          <w:lang w:val="en-IN"/>
-        </w:rPr>
-        <w:t>}</w:t>
-      </w:r>
-    </w:p>
-    <w:p>
-      <w:pPr>
-        <w:rPr>
-          <w:b/>
-          <w:bCs/>
-          <w:lang w:val="en-IN"/>
-        </w:rPr>
-      </w:pPr>
-    </w:p>
-    <w:p>
-      <w:pPr>
-        <w:rPr>
-          <w:b/>
-          <w:bCs/>
-        </w:rPr>
-      </w:pPr>
-      <w:r>
-        <w:rPr>
-          <w:b/>
-          <w:bCs/>
-        </w:rPr>
-        <w:t xml:space="preserve">In this example, you use the </w:t>
-      </w:r>
-      <w:proofErr w:type="spellStart"/>
-      <w:r>
-        <w:rPr>
-          <w:b/>
-          <w:bCs/>
-        </w:rPr>
-        <w:t>for_each</w:t>
-      </w:r>
-      <w:proofErr w:type="spellEnd"/>
-      <w:r>
-        <w:rPr>
-          <w:b/>
-          <w:bCs/>
-        </w:rPr>
-        <w:t xml:space="preserve"> expression with a set of instance names provided through a variable. This approach allows you to create instances with different configurations. The instances will be named according to the values in the </w:t>
-      </w:r>
-      <w:proofErr w:type="spellStart"/>
-      <w:r>
-        <w:rPr>
-          <w:b/>
-          <w:bCs/>
-        </w:rPr>
-        <w:t>instance_names</w:t>
-      </w:r>
-      <w:proofErr w:type="spellEnd"/>
-      <w:r>
-        <w:rPr>
-          <w:b/>
-          <w:bCs/>
-        </w:rPr>
         <w:t xml:space="preserve"> variable.</w:t>
       </w:r>
     </w:p>
@@ -1778,7 +1318,6 @@
           <w:b/>
           <w:bCs/>
         </w:rPr>
-        <w:lastRenderedPageBreak/>
         <w:t>If you need identical instances, use count.</w:t>
       </w:r>
     </w:p>
@@ -2584,123 +2123,6 @@
     </w:lvl>
   </w:abstractNum>
   <w:abstractNum w:abstractNumId="6" w15:restartNumberingAfterBreak="0">
-    <w:nsid w:val="6BB42F9C"/>
-    <w:multiLevelType w:val="multilevel"/>
-    <w:tmpl w:val="613A5A78"/>
-    <w:lvl w:ilvl="0">
-      <w:start w:val="1"/>
-      <w:numFmt w:val="decimal"/>
-      <w:lvlText w:val="%1."/>
-      <w:lvlJc w:val="left"/>
-      <w:pPr>
-        <w:tabs>
-          <w:tab w:val="num" w:pos="720"/>
-        </w:tabs>
-        <w:ind w:left="720" w:hanging="360"/>
-      </w:pPr>
-    </w:lvl>
-    <w:lvl w:ilvl="1">
-      <w:start w:val="1"/>
-      <w:numFmt w:val="bullet"/>
-      <w:lvlText w:val=""/>
-      <w:lvlJc w:val="left"/>
-      <w:pPr>
-        <w:tabs>
-          <w:tab w:val="num" w:pos="1440"/>
-        </w:tabs>
-        <w:ind w:left="1440" w:hanging="360"/>
-      </w:pPr>
-      <w:rPr>
-        <w:rFonts w:ascii="Symbol" w:hAnsi="Symbol" w:hint="default"/>
-        <w:sz w:val="20"/>
-      </w:rPr>
-    </w:lvl>
-    <w:lvl w:ilvl="2" w:tentative="1">
-      <w:start w:val="1"/>
-      <w:numFmt w:val="decimal"/>
-      <w:lvlText w:val="%3."/>
-      <w:lvlJc w:val="left"/>
-      <w:pPr>
-        <w:tabs>
-          <w:tab w:val="num" w:pos="2160"/>
-        </w:tabs>
-        <w:ind w:left="2160" w:hanging="360"/>
-      </w:pPr>
-    </w:lvl>
-    <w:lvl w:ilvl="3" w:tentative="1">
-      <w:start w:val="1"/>
-      <w:numFmt w:val="decimal"/>
-      <w:lvlText w:val="%4."/>
-      <w:lvlJc w:val="left"/>
-      <w:pPr>
-        <w:tabs>
-          <w:tab w:val="num" w:pos="2880"/>
-        </w:tabs>
-        <w:ind w:left="2880" w:hanging="360"/>
-      </w:pPr>
-    </w:lvl>
-    <w:lvl w:ilvl="4" w:tentative="1">
-      <w:start w:val="1"/>
-      <w:numFmt w:val="decimal"/>
-      <w:lvlText w:val="%5."/>
-      <w:lvlJc w:val="left"/>
-      <w:pPr>
-        <w:tabs>
-          <w:tab w:val="num" w:pos="3600"/>
-        </w:tabs>
-        <w:ind w:left="3600" w:hanging="360"/>
-      </w:pPr>
-    </w:lvl>
-    <w:lvl w:ilvl="5" w:tentative="1">
-      <w:start w:val="1"/>
-      <w:numFmt w:val="decimal"/>
-      <w:lvlText w:val="%6."/>
-      <w:lvlJc w:val="left"/>
-      <w:pPr>
-        <w:tabs>
-          <w:tab w:val="num" w:pos="4320"/>
-        </w:tabs>
-        <w:ind w:left="4320" w:hanging="360"/>
-      </w:pPr>
-    </w:lvl>
-    <w:lvl w:ilvl="6" w:tentative="1">
-      <w:start w:val="1"/>
-      <w:numFmt w:val="decimal"/>
-      <w:lvlText w:val="%7."/>
-      <w:lvlJc w:val="left"/>
-      <w:pPr>
-        <w:tabs>
-          <w:tab w:val="num" w:pos="5040"/>
-        </w:tabs>
-        <w:ind w:left="5040" w:hanging="360"/>
-      </w:pPr>
-    </w:lvl>
-    <w:lvl w:ilvl="7" w:tentative="1">
-      <w:start w:val="1"/>
-      <w:numFmt w:val="decimal"/>
-      <w:lvlText w:val="%8."/>
-      <w:lvlJc w:val="left"/>
-      <w:pPr>
-        <w:tabs>
-          <w:tab w:val="num" w:pos="5760"/>
-        </w:tabs>
-        <w:ind w:left="5760" w:hanging="360"/>
-      </w:pPr>
-    </w:lvl>
-    <w:lvl w:ilvl="8" w:tentative="1">
-      <w:start w:val="1"/>
-      <w:numFmt w:val="decimal"/>
-      <w:lvlText w:val="%9."/>
-      <w:lvlJc w:val="left"/>
-      <w:pPr>
-        <w:tabs>
-          <w:tab w:val="num" w:pos="6480"/>
-        </w:tabs>
-        <w:ind w:left="6480" w:hanging="360"/>
-      </w:pPr>
-    </w:lvl>
-  </w:abstractNum>
-  <w:abstractNum w:abstractNumId="7" w15:restartNumberingAfterBreak="0">
     <w:nsid w:val="6DCA2AA3"/>
     <w:multiLevelType w:val="multilevel"/>
     <w:tmpl w:val="CB262CF6"/>
@@ -2826,16 +2248,13 @@
     <w:abstractNumId w:val="2"/>
   </w:num>
   <w:num w:numId="5" w16cid:durableId="557018133">
-    <w:abstractNumId w:val="7"/>
+    <w:abstractNumId w:val="6"/>
   </w:num>
   <w:num w:numId="6" w16cid:durableId="425536907">
     <w:abstractNumId w:val="3"/>
   </w:num>
   <w:num w:numId="7" w16cid:durableId="1127967553">
     <w:abstractNumId w:val="5"/>
-  </w:num>
-  <w:num w:numId="8" w16cid:durableId="184753651">
-    <w:abstractNumId w:val="6"/>
   </w:num>
 </w:numbering>
 </file>
@@ -3353,19 +2772,6 @@
       <w:szCs w:val="24"/>
     </w:rPr>
   </w:style>
-  <w:style w:type="character" w:styleId="HTMLCode">
-    <w:name w:val="HTML Code"/>
-    <w:basedOn w:val="DefaultParagraphFont"/>
-    <w:uiPriority w:val="99"/>
-    <w:semiHidden/>
-    <w:unhideWhenUsed/>
-    <w:rsid w:val="001E6DEF"/>
-    <w:rPr>
-      <w:rFonts w:ascii="Courier New" w:eastAsia="Times New Roman" w:hAnsi="Courier New" w:cs="Courier New"/>
-      <w:sz w:val="20"/>
-      <w:szCs w:val="20"/>
-    </w:rPr>
-  </w:style>
 </w:styles>
 </file>
 

</xml_diff>

<commit_message>
Revert "Revert "update git html page""
This reverts commit 9b6a3661e2f36cf5fcaf9ff40caa08c978649e4e.
</commit_message>
<xml_diff>
--- a/documents/IQA/IQA2.docx
+++ b/documents/IQA/IQA2.docx
@@ -405,6 +405,466 @@
         <w:t>What is difference b/w env and argument?</w:t>
       </w:r>
     </w:p>
+    <w:p/>
+    <w:p/>
+    <w:p>
+      <w:r>
+        <w:t>IBM:</w:t>
+      </w:r>
+    </w:p>
+    <w:p>
+      <w:r>
+        <w:t>1.Explain CICD pipeline from end to end?</w:t>
+      </w:r>
+    </w:p>
+    <w:p>
+      <w:r>
+        <w:t xml:space="preserve">2.What is </w:t>
+      </w:r>
+      <w:proofErr w:type="spellStart"/>
+      <w:r>
+        <w:t>statefile</w:t>
+      </w:r>
+      <w:proofErr w:type="spellEnd"/>
+      <w:r>
+        <w:t xml:space="preserve"> and benefits?</w:t>
+      </w:r>
+    </w:p>
+    <w:p>
+      <w:r>
+        <w:t>3.What is backend file?</w:t>
+      </w:r>
+    </w:p>
+    <w:p>
+      <w:r>
+        <w:t>4.What is provider in terraform?</w:t>
+      </w:r>
+    </w:p>
+    <w:p>
+      <w:r>
+        <w:t xml:space="preserve">5.How to delete </w:t>
+      </w:r>
+      <w:proofErr w:type="spellStart"/>
+      <w:r>
+        <w:t>vnet</w:t>
+      </w:r>
+      <w:proofErr w:type="spellEnd"/>
+      <w:r>
+        <w:t xml:space="preserve"> ,subnet in terraform?</w:t>
+      </w:r>
+    </w:p>
+    <w:p>
+      <w:r>
+        <w:t xml:space="preserve"> Ans: Terraform destroy </w:t>
+      </w:r>
+    </w:p>
+    <w:p>
+      <w:pPr>
+        <w:rPr>
+          <w:rFonts w:ascii="Segoe UI" w:hAnsi="Segoe UI" w:cs="Segoe UI"/>
+          <w:color w:val="0F0F0F"/>
+        </w:rPr>
+      </w:pPr>
+      <w:r>
+        <w:rPr>
+          <w:rFonts w:ascii="Segoe UI" w:hAnsi="Segoe UI" w:cs="Segoe UI"/>
+          <w:color w:val="0F0F0F"/>
+        </w:rPr>
+        <w:t xml:space="preserve">If you want to delete only specific resources (e.g., just the subnet), you can target them using the </w:t>
+      </w:r>
+      <w:r>
+        <w:rPr>
+          <w:rStyle w:val="HTMLCode"/>
+          <w:rFonts w:ascii="Ubuntu Mono" w:eastAsiaTheme="minorHAnsi" w:hAnsi="Ubuntu Mono"/>
+          <w:b/>
+          <w:bCs/>
+          <w:color w:val="0F0F0F"/>
+          <w:sz w:val="21"/>
+          <w:szCs w:val="21"/>
+          <w:bdr w:val="single" w:sz="2" w:space="0" w:color="D9D9E3" w:frame="1"/>
+        </w:rPr>
+        <w:t>-target</w:t>
+      </w:r>
+      <w:r>
+        <w:rPr>
+          <w:rFonts w:ascii="Segoe UI" w:hAnsi="Segoe UI" w:cs="Segoe UI"/>
+          <w:color w:val="0F0F0F"/>
+        </w:rPr>
+        <w:t xml:space="preserve"> flag:</w:t>
+      </w:r>
+    </w:p>
+    <w:p>
+      <w:pPr>
+        <w:rPr>
+          <w:rFonts w:ascii="Segoe UI" w:hAnsi="Segoe UI" w:cs="Segoe UI"/>
+          <w:color w:val="0F0F0F"/>
+        </w:rPr>
+      </w:pPr>
+      <w:r>
+        <w:rPr>
+          <w:rFonts w:ascii="Segoe UI" w:hAnsi="Segoe UI" w:cs="Segoe UI"/>
+          <w:color w:val="0F0F0F"/>
+        </w:rPr>
+        <w:t>Ans:</w:t>
+      </w:r>
+      <w:r>
+        <w:t xml:space="preserve"> </w:t>
+      </w:r>
+      <w:r>
+        <w:rPr>
+          <w:rFonts w:ascii="Segoe UI" w:hAnsi="Segoe UI" w:cs="Segoe UI"/>
+          <w:color w:val="0F0F0F"/>
+        </w:rPr>
+        <w:t>terraform destroy -target=</w:t>
+      </w:r>
+      <w:proofErr w:type="spellStart"/>
+      <w:r>
+        <w:rPr>
+          <w:rFonts w:ascii="Segoe UI" w:hAnsi="Segoe UI" w:cs="Segoe UI"/>
+          <w:color w:val="0F0F0F"/>
+        </w:rPr>
+        <w:t>azurerm_subnet.example</w:t>
+      </w:r>
+      <w:proofErr w:type="spellEnd"/>
+    </w:p>
+    <w:p>
+      <w:r>
+        <w:t>6.What is terraform refresh command?</w:t>
+      </w:r>
+    </w:p>
+    <w:p>
+      <w:r>
+        <w:t xml:space="preserve">Ans:  </w:t>
+      </w:r>
+      <w:r>
+        <w:br/>
+        <w:t xml:space="preserve">In Terraform, the </w:t>
+      </w:r>
+      <w:r>
+        <w:rPr>
+          <w:b/>
+          <w:bCs/>
+        </w:rPr>
+        <w:t>terraform refresh</w:t>
+      </w:r>
+      <w:r>
+        <w:t xml:space="preserve"> command is used to update the state file with the real-world infrastructure. When you run </w:t>
+      </w:r>
+      <w:r>
+        <w:rPr>
+          <w:b/>
+          <w:bCs/>
+        </w:rPr>
+        <w:t>terraform apply</w:t>
+      </w:r>
+      <w:r>
+        <w:t xml:space="preserve">, Terraform makes changes to your infrastructure, and </w:t>
+      </w:r>
+      <w:r>
+        <w:rPr>
+          <w:b/>
+          <w:bCs/>
+        </w:rPr>
+        <w:t>terraform refresh</w:t>
+      </w:r>
+      <w:r>
+        <w:t xml:space="preserve"> helps to update the state file to reflect the current state of the real-world resource</w:t>
+      </w:r>
+    </w:p>
+    <w:p>
+      <w:r>
+        <w:t>Terraform refresh</w:t>
+      </w:r>
+    </w:p>
+    <w:p/>
+    <w:p>
+      <w:r>
+        <w:t xml:space="preserve">What is </w:t>
+      </w:r>
+      <w:proofErr w:type="spellStart"/>
+      <w:r>
+        <w:t>statefile</w:t>
+      </w:r>
+      <w:proofErr w:type="spellEnd"/>
+      <w:r>
+        <w:t xml:space="preserve"> and benefits</w:t>
+      </w:r>
+      <w:r>
+        <w:t>?</w:t>
+      </w:r>
+    </w:p>
+    <w:p>
+      <w:r>
+        <w:lastRenderedPageBreak/>
+        <w:br/>
+        <w:t xml:space="preserve">In Terraform, the state file is a critical component that stores information about the infrastructure managed by Terraform. It contains a representation of the resources that Terraform has created, modified, or is managing. The state file is typically a JSON file named </w:t>
+      </w:r>
+      <w:proofErr w:type="spellStart"/>
+      <w:r>
+        <w:rPr>
+          <w:b/>
+          <w:bCs/>
+        </w:rPr>
+        <w:t>terraform.tfstate</w:t>
+      </w:r>
+      <w:proofErr w:type="spellEnd"/>
+      <w:r>
+        <w:t>, and its purpose is to keep track of the current state of your infrastructure.</w:t>
+      </w:r>
+    </w:p>
+    <w:p>
+      <w:r>
+        <w:t>Here are some key aspects and benefits of Terraform state files:</w:t>
+      </w:r>
+    </w:p>
+    <w:p>
+      <w:pPr>
+        <w:numPr>
+          <w:ilvl w:val="0"/>
+          <w:numId w:val="8"/>
+        </w:numPr>
+      </w:pPr>
+      <w:r>
+        <w:rPr>
+          <w:b/>
+          <w:bCs/>
+        </w:rPr>
+        <w:t>Tracking Resource State:</w:t>
+      </w:r>
+    </w:p>
+    <w:p>
+      <w:pPr>
+        <w:numPr>
+          <w:ilvl w:val="1"/>
+          <w:numId w:val="8"/>
+        </w:numPr>
+      </w:pPr>
+      <w:r>
+        <w:t>The state file keeps track of the current state of your infrastructure, including details about resources such as Virtual Machines, networks, storage, etc.</w:t>
+      </w:r>
+    </w:p>
+    <w:p>
+      <w:pPr>
+        <w:numPr>
+          <w:ilvl w:val="1"/>
+          <w:numId w:val="8"/>
+        </w:numPr>
+      </w:pPr>
+      <w:r>
+        <w:t>It records attribute values of resources, dependencies, and metadata.</w:t>
+      </w:r>
+    </w:p>
+    <w:p>
+      <w:pPr>
+        <w:numPr>
+          <w:ilvl w:val="0"/>
+          <w:numId w:val="8"/>
+        </w:numPr>
+      </w:pPr>
+      <w:r>
+        <w:rPr>
+          <w:b/>
+          <w:bCs/>
+        </w:rPr>
+        <w:t>Concurrency and Collaboration:</w:t>
+      </w:r>
+    </w:p>
+    <w:p>
+      <w:pPr>
+        <w:numPr>
+          <w:ilvl w:val="1"/>
+          <w:numId w:val="8"/>
+        </w:numPr>
+      </w:pPr>
+      <w:r>
+        <w:t xml:space="preserve">Terraform uses the state file to understand the existing infrastructure so that it can make accurate and safe changes during the </w:t>
+      </w:r>
+      <w:r>
+        <w:rPr>
+          <w:b/>
+          <w:bCs/>
+        </w:rPr>
+        <w:t>terraform apply</w:t>
+      </w:r>
+      <w:r>
+        <w:t xml:space="preserve"> process.</w:t>
+      </w:r>
+    </w:p>
+    <w:p>
+      <w:pPr>
+        <w:numPr>
+          <w:ilvl w:val="1"/>
+          <w:numId w:val="8"/>
+        </w:numPr>
+      </w:pPr>
+      <w:r>
+        <w:t>When working in a team or collaborative environment, the state file enables multiple users to work on the same infrastructure by sharing the same state. This allows changes to be made and applied consistently.</w:t>
+      </w:r>
+    </w:p>
+    <w:p>
+      <w:pPr>
+        <w:numPr>
+          <w:ilvl w:val="0"/>
+          <w:numId w:val="8"/>
+        </w:numPr>
+      </w:pPr>
+      <w:r>
+        <w:rPr>
+          <w:b/>
+          <w:bCs/>
+        </w:rPr>
+        <w:t>Dependency Management:</w:t>
+      </w:r>
+    </w:p>
+    <w:p>
+      <w:pPr>
+        <w:numPr>
+          <w:ilvl w:val="1"/>
+          <w:numId w:val="8"/>
+        </w:numPr>
+      </w:pPr>
+      <w:r>
+        <w:t>Terraform uses the state file to manage dependencies between resources. It understands the relationships between different resources and ensures they are created or modified in the correct order.</w:t>
+      </w:r>
+    </w:p>
+    <w:p>
+      <w:pPr>
+        <w:numPr>
+          <w:ilvl w:val="0"/>
+          <w:numId w:val="8"/>
+        </w:numPr>
+      </w:pPr>
+      <w:r>
+        <w:rPr>
+          <w:b/>
+          <w:bCs/>
+        </w:rPr>
+        <w:t>ID Mapping:</w:t>
+      </w:r>
+    </w:p>
+    <w:p>
+      <w:pPr>
+        <w:numPr>
+          <w:ilvl w:val="1"/>
+          <w:numId w:val="8"/>
+        </w:numPr>
+      </w:pPr>
+      <w:r>
+        <w:t>Each resource created by Terraform is assigned a unique identifier (ID). The state file maps resource names to their corresponding IDs, enabling Terraform to track and manage resources accurately.</w:t>
+      </w:r>
+    </w:p>
+    <w:p>
+      <w:pPr>
+        <w:numPr>
+          <w:ilvl w:val="0"/>
+          <w:numId w:val="8"/>
+        </w:numPr>
+      </w:pPr>
+      <w:r>
+        <w:rPr>
+          <w:b/>
+          <w:bCs/>
+        </w:rPr>
+        <w:t>Remote State:</w:t>
+      </w:r>
+    </w:p>
+    <w:p>
+      <w:pPr>
+        <w:numPr>
+          <w:ilvl w:val="1"/>
+          <w:numId w:val="8"/>
+        </w:numPr>
+      </w:pPr>
+      <w:r>
+        <w:t>In production scenarios or when working in a team, it's common to store the state file remotely. This could be in a shared storage service, such as Azure Storage or AWS S3, or using a backend like Terraform Cloud. This ensures that the state is consistent across all team members and environments.</w:t>
+      </w:r>
+    </w:p>
+    <w:p>
+      <w:pPr>
+        <w:numPr>
+          <w:ilvl w:val="0"/>
+          <w:numId w:val="8"/>
+        </w:numPr>
+      </w:pPr>
+      <w:r>
+        <w:rPr>
+          <w:b/>
+          <w:bCs/>
+        </w:rPr>
+        <w:t>Plan and Apply Operations:</w:t>
+      </w:r>
+    </w:p>
+    <w:p>
+      <w:pPr>
+        <w:numPr>
+          <w:ilvl w:val="1"/>
+          <w:numId w:val="8"/>
+        </w:numPr>
+      </w:pPr>
+      <w:r>
+        <w:t xml:space="preserve">During the </w:t>
+      </w:r>
+      <w:r>
+        <w:rPr>
+          <w:b/>
+          <w:bCs/>
+        </w:rPr>
+        <w:t>terraform plan</w:t>
+      </w:r>
+      <w:r>
+        <w:t xml:space="preserve"> and </w:t>
+      </w:r>
+      <w:r>
+        <w:rPr>
+          <w:b/>
+          <w:bCs/>
+        </w:rPr>
+        <w:t>terraform apply</w:t>
+      </w:r>
+      <w:r>
+        <w:t xml:space="preserve"> operations, Terraform reads the current state file to understand the existing infrastructure and determine the necessary changes to achieve the desired state.</w:t>
+      </w:r>
+    </w:p>
+    <w:p>
+      <w:pPr>
+        <w:numPr>
+          <w:ilvl w:val="0"/>
+          <w:numId w:val="8"/>
+        </w:numPr>
+      </w:pPr>
+      <w:r>
+        <w:rPr>
+          <w:b/>
+          <w:bCs/>
+        </w:rPr>
+        <w:t>Rollback and Recovery:</w:t>
+      </w:r>
+    </w:p>
+    <w:p>
+      <w:pPr>
+        <w:numPr>
+          <w:ilvl w:val="1"/>
+          <w:numId w:val="8"/>
+        </w:numPr>
+      </w:pPr>
+      <w:r>
+        <w:lastRenderedPageBreak/>
+        <w:t xml:space="preserve">In case of failures or errors during the </w:t>
+      </w:r>
+      <w:r>
+        <w:rPr>
+          <w:b/>
+          <w:bCs/>
+        </w:rPr>
+        <w:t>terraform apply</w:t>
+      </w:r>
+      <w:r>
+        <w:t xml:space="preserve"> process, the state file provides a way to understand the current state of the infrastructure and potentially rollback changes. It aids in recovery and debugging.</w:t>
+      </w:r>
+    </w:p>
+    <w:p/>
+    <w:p/>
+    <w:p/>
     <w:p/>
     <w:p>
       <w:r>
@@ -691,6 +1151,7 @@
           <w:b/>
           <w:bCs/>
         </w:rPr>
+        <w:lastRenderedPageBreak/>
         <w:t xml:space="preserve">  </w:t>
       </w:r>
       <w:proofErr w:type="spellStart"/>
@@ -1224,100 +1685,100 @@
         <w:rPr>
           <w:lang w:val="en-IN"/>
         </w:rPr>
+        <w:t>}</w:t>
+      </w:r>
+    </w:p>
+    <w:p>
+      <w:pPr>
+        <w:rPr>
+          <w:b/>
+          <w:bCs/>
+          <w:lang w:val="en-IN"/>
+        </w:rPr>
+      </w:pPr>
+    </w:p>
+    <w:p>
+      <w:pPr>
+        <w:rPr>
+          <w:b/>
+          <w:bCs/>
+        </w:rPr>
+      </w:pPr>
+      <w:r>
+        <w:rPr>
+          <w:b/>
+          <w:bCs/>
+        </w:rPr>
+        <w:t xml:space="preserve">In this example, you use the </w:t>
+      </w:r>
+      <w:proofErr w:type="spellStart"/>
+      <w:r>
+        <w:rPr>
+          <w:b/>
+          <w:bCs/>
+        </w:rPr>
+        <w:t>for_each</w:t>
+      </w:r>
+      <w:proofErr w:type="spellEnd"/>
+      <w:r>
+        <w:rPr>
+          <w:b/>
+          <w:bCs/>
+        </w:rPr>
+        <w:t xml:space="preserve"> expression with a set of instance names provided through a variable. This approach allows you to create instances with different configurations. The instances will be named according to the values in the </w:t>
+      </w:r>
+      <w:proofErr w:type="spellStart"/>
+      <w:r>
+        <w:rPr>
+          <w:b/>
+          <w:bCs/>
+        </w:rPr>
+        <w:t>instance_names</w:t>
+      </w:r>
+      <w:proofErr w:type="spellEnd"/>
+      <w:r>
+        <w:rPr>
+          <w:b/>
+          <w:bCs/>
+        </w:rPr>
+        <w:t xml:space="preserve"> variable.</w:t>
+      </w:r>
+    </w:p>
+    <w:p>
+      <w:pPr>
+        <w:rPr>
+          <w:b/>
+          <w:bCs/>
+        </w:rPr>
+      </w:pPr>
+      <w:r>
+        <w:rPr>
+          <w:b/>
+          <w:bCs/>
+        </w:rPr>
+        <w:t>C</w:t>
+      </w:r>
+      <w:r>
+        <w:rPr>
+          <w:b/>
+          <w:bCs/>
+        </w:rPr>
+        <w:t>hoose the approach that best fits your requirements.</w:t>
+      </w:r>
+    </w:p>
+    <w:p>
+      <w:pPr>
+        <w:rPr>
+          <w:b/>
+          <w:bCs/>
+        </w:rPr>
+      </w:pPr>
+      <w:r>
+        <w:rPr>
+          <w:b/>
+          <w:bCs/>
+        </w:rPr>
         <w:lastRenderedPageBreak/>
-        <w:t>}</w:t>
-      </w:r>
-    </w:p>
-    <w:p>
-      <w:pPr>
-        <w:rPr>
-          <w:b/>
-          <w:bCs/>
-          <w:lang w:val="en-IN"/>
-        </w:rPr>
-      </w:pPr>
-    </w:p>
-    <w:p>
-      <w:pPr>
-        <w:rPr>
-          <w:b/>
-          <w:bCs/>
-        </w:rPr>
-      </w:pPr>
-      <w:r>
-        <w:rPr>
-          <w:b/>
-          <w:bCs/>
-        </w:rPr>
-        <w:t xml:space="preserve">In this example, you use the </w:t>
-      </w:r>
-      <w:proofErr w:type="spellStart"/>
-      <w:r>
-        <w:rPr>
-          <w:b/>
-          <w:bCs/>
-        </w:rPr>
-        <w:t>for_each</w:t>
-      </w:r>
-      <w:proofErr w:type="spellEnd"/>
-      <w:r>
-        <w:rPr>
-          <w:b/>
-          <w:bCs/>
-        </w:rPr>
-        <w:t xml:space="preserve"> expression with a set of instance names provided through a variable. This approach allows you to create instances with different configurations. The instances will be named according to the values in the </w:t>
-      </w:r>
-      <w:proofErr w:type="spellStart"/>
-      <w:r>
-        <w:rPr>
-          <w:b/>
-          <w:bCs/>
-        </w:rPr>
-        <w:t>instance_names</w:t>
-      </w:r>
-      <w:proofErr w:type="spellEnd"/>
-      <w:r>
-        <w:rPr>
-          <w:b/>
-          <w:bCs/>
-        </w:rPr>
-        <w:t xml:space="preserve"> variable.</w:t>
-      </w:r>
-    </w:p>
-    <w:p>
-      <w:pPr>
-        <w:rPr>
-          <w:b/>
-          <w:bCs/>
-        </w:rPr>
-      </w:pPr>
-      <w:r>
-        <w:rPr>
-          <w:b/>
-          <w:bCs/>
-        </w:rPr>
-        <w:t>C</w:t>
-      </w:r>
-      <w:r>
-        <w:rPr>
-          <w:b/>
-          <w:bCs/>
-        </w:rPr>
-        <w:t>hoose the approach that best fits your requirements.</w:t>
-      </w:r>
-    </w:p>
-    <w:p>
-      <w:pPr>
-        <w:rPr>
-          <w:b/>
-          <w:bCs/>
-        </w:rPr>
-      </w:pPr>
-      <w:r>
-        <w:rPr>
-          <w:b/>
-          <w:bCs/>
-        </w:rPr>
         <w:t>If you need identical instances, use count.</w:t>
       </w:r>
     </w:p>
@@ -2123,6 +2584,123 @@
     </w:lvl>
   </w:abstractNum>
   <w:abstractNum w:abstractNumId="6" w15:restartNumberingAfterBreak="0">
+    <w:nsid w:val="6BB42F9C"/>
+    <w:multiLevelType w:val="multilevel"/>
+    <w:tmpl w:val="613A5A78"/>
+    <w:lvl w:ilvl="0">
+      <w:start w:val="1"/>
+      <w:numFmt w:val="decimal"/>
+      <w:lvlText w:val="%1."/>
+      <w:lvlJc w:val="left"/>
+      <w:pPr>
+        <w:tabs>
+          <w:tab w:val="num" w:pos="720"/>
+        </w:tabs>
+        <w:ind w:left="720" w:hanging="360"/>
+      </w:pPr>
+    </w:lvl>
+    <w:lvl w:ilvl="1">
+      <w:start w:val="1"/>
+      <w:numFmt w:val="bullet"/>
+      <w:lvlText w:val=""/>
+      <w:lvlJc w:val="left"/>
+      <w:pPr>
+        <w:tabs>
+          <w:tab w:val="num" w:pos="1440"/>
+        </w:tabs>
+        <w:ind w:left="1440" w:hanging="360"/>
+      </w:pPr>
+      <w:rPr>
+        <w:rFonts w:ascii="Symbol" w:hAnsi="Symbol" w:hint="default"/>
+        <w:sz w:val="20"/>
+      </w:rPr>
+    </w:lvl>
+    <w:lvl w:ilvl="2" w:tentative="1">
+      <w:start w:val="1"/>
+      <w:numFmt w:val="decimal"/>
+      <w:lvlText w:val="%3."/>
+      <w:lvlJc w:val="left"/>
+      <w:pPr>
+        <w:tabs>
+          <w:tab w:val="num" w:pos="2160"/>
+        </w:tabs>
+        <w:ind w:left="2160" w:hanging="360"/>
+      </w:pPr>
+    </w:lvl>
+    <w:lvl w:ilvl="3" w:tentative="1">
+      <w:start w:val="1"/>
+      <w:numFmt w:val="decimal"/>
+      <w:lvlText w:val="%4."/>
+      <w:lvlJc w:val="left"/>
+      <w:pPr>
+        <w:tabs>
+          <w:tab w:val="num" w:pos="2880"/>
+        </w:tabs>
+        <w:ind w:left="2880" w:hanging="360"/>
+      </w:pPr>
+    </w:lvl>
+    <w:lvl w:ilvl="4" w:tentative="1">
+      <w:start w:val="1"/>
+      <w:numFmt w:val="decimal"/>
+      <w:lvlText w:val="%5."/>
+      <w:lvlJc w:val="left"/>
+      <w:pPr>
+        <w:tabs>
+          <w:tab w:val="num" w:pos="3600"/>
+        </w:tabs>
+        <w:ind w:left="3600" w:hanging="360"/>
+      </w:pPr>
+    </w:lvl>
+    <w:lvl w:ilvl="5" w:tentative="1">
+      <w:start w:val="1"/>
+      <w:numFmt w:val="decimal"/>
+      <w:lvlText w:val="%6."/>
+      <w:lvlJc w:val="left"/>
+      <w:pPr>
+        <w:tabs>
+          <w:tab w:val="num" w:pos="4320"/>
+        </w:tabs>
+        <w:ind w:left="4320" w:hanging="360"/>
+      </w:pPr>
+    </w:lvl>
+    <w:lvl w:ilvl="6" w:tentative="1">
+      <w:start w:val="1"/>
+      <w:numFmt w:val="decimal"/>
+      <w:lvlText w:val="%7."/>
+      <w:lvlJc w:val="left"/>
+      <w:pPr>
+        <w:tabs>
+          <w:tab w:val="num" w:pos="5040"/>
+        </w:tabs>
+        <w:ind w:left="5040" w:hanging="360"/>
+      </w:pPr>
+    </w:lvl>
+    <w:lvl w:ilvl="7" w:tentative="1">
+      <w:start w:val="1"/>
+      <w:numFmt w:val="decimal"/>
+      <w:lvlText w:val="%8."/>
+      <w:lvlJc w:val="left"/>
+      <w:pPr>
+        <w:tabs>
+          <w:tab w:val="num" w:pos="5760"/>
+        </w:tabs>
+        <w:ind w:left="5760" w:hanging="360"/>
+      </w:pPr>
+    </w:lvl>
+    <w:lvl w:ilvl="8" w:tentative="1">
+      <w:start w:val="1"/>
+      <w:numFmt w:val="decimal"/>
+      <w:lvlText w:val="%9."/>
+      <w:lvlJc w:val="left"/>
+      <w:pPr>
+        <w:tabs>
+          <w:tab w:val="num" w:pos="6480"/>
+        </w:tabs>
+        <w:ind w:left="6480" w:hanging="360"/>
+      </w:pPr>
+    </w:lvl>
+  </w:abstractNum>
+  <w:abstractNum w:abstractNumId="7" w15:restartNumberingAfterBreak="0">
     <w:nsid w:val="6DCA2AA3"/>
     <w:multiLevelType w:val="multilevel"/>
     <w:tmpl w:val="CB262CF6"/>
@@ -2248,13 +2826,16 @@
     <w:abstractNumId w:val="2"/>
   </w:num>
   <w:num w:numId="5" w16cid:durableId="557018133">
-    <w:abstractNumId w:val="6"/>
+    <w:abstractNumId w:val="7"/>
   </w:num>
   <w:num w:numId="6" w16cid:durableId="425536907">
     <w:abstractNumId w:val="3"/>
   </w:num>
   <w:num w:numId="7" w16cid:durableId="1127967553">
     <w:abstractNumId w:val="5"/>
+  </w:num>
+  <w:num w:numId="8" w16cid:durableId="184753651">
+    <w:abstractNumId w:val="6"/>
   </w:num>
 </w:numbering>
 </file>
@@ -2772,6 +3353,19 @@
       <w:szCs w:val="24"/>
     </w:rPr>
   </w:style>
+  <w:style w:type="character" w:styleId="HTMLCode">
+    <w:name w:val="HTML Code"/>
+    <w:basedOn w:val="DefaultParagraphFont"/>
+    <w:uiPriority w:val="99"/>
+    <w:semiHidden/>
+    <w:unhideWhenUsed/>
+    <w:rsid w:val="001E6DEF"/>
+    <w:rPr>
+      <w:rFonts w:ascii="Courier New" w:eastAsia="Times New Roman" w:hAnsi="Courier New" w:cs="Courier New"/>
+      <w:sz w:val="20"/>
+      <w:szCs w:val="20"/>
+    </w:rPr>
+  </w:style>
 </w:styles>
 </file>
 

</xml_diff>

<commit_message>
Revert "Revert "Revert "update git html page"""
This reverts commit 4c6e149c67d2eca1865f4d701ff54bc3e4d84e6c.
</commit_message>
<xml_diff>
--- a/documents/IQA/IQA2.docx
+++ b/documents/IQA/IQA2.docx
@@ -406,466 +406,6 @@
       </w:r>
     </w:p>
     <w:p/>
-    <w:p/>
-    <w:p>
-      <w:r>
-        <w:t>IBM:</w:t>
-      </w:r>
-    </w:p>
-    <w:p>
-      <w:r>
-        <w:t>1.Explain CICD pipeline from end to end?</w:t>
-      </w:r>
-    </w:p>
-    <w:p>
-      <w:r>
-        <w:t xml:space="preserve">2.What is </w:t>
-      </w:r>
-      <w:proofErr w:type="spellStart"/>
-      <w:r>
-        <w:t>statefile</w:t>
-      </w:r>
-      <w:proofErr w:type="spellEnd"/>
-      <w:r>
-        <w:t xml:space="preserve"> and benefits?</w:t>
-      </w:r>
-    </w:p>
-    <w:p>
-      <w:r>
-        <w:t>3.What is backend file?</w:t>
-      </w:r>
-    </w:p>
-    <w:p>
-      <w:r>
-        <w:t>4.What is provider in terraform?</w:t>
-      </w:r>
-    </w:p>
-    <w:p>
-      <w:r>
-        <w:t xml:space="preserve">5.How to delete </w:t>
-      </w:r>
-      <w:proofErr w:type="spellStart"/>
-      <w:r>
-        <w:t>vnet</w:t>
-      </w:r>
-      <w:proofErr w:type="spellEnd"/>
-      <w:r>
-        <w:t xml:space="preserve"> ,subnet in terraform?</w:t>
-      </w:r>
-    </w:p>
-    <w:p>
-      <w:r>
-        <w:t xml:space="preserve"> Ans: Terraform destroy </w:t>
-      </w:r>
-    </w:p>
-    <w:p>
-      <w:pPr>
-        <w:rPr>
-          <w:rFonts w:ascii="Segoe UI" w:hAnsi="Segoe UI" w:cs="Segoe UI"/>
-          <w:color w:val="0F0F0F"/>
-        </w:rPr>
-      </w:pPr>
-      <w:r>
-        <w:rPr>
-          <w:rFonts w:ascii="Segoe UI" w:hAnsi="Segoe UI" w:cs="Segoe UI"/>
-          <w:color w:val="0F0F0F"/>
-        </w:rPr>
-        <w:t xml:space="preserve">If you want to delete only specific resources (e.g., just the subnet), you can target them using the </w:t>
-      </w:r>
-      <w:r>
-        <w:rPr>
-          <w:rStyle w:val="HTMLCode"/>
-          <w:rFonts w:ascii="Ubuntu Mono" w:eastAsiaTheme="minorHAnsi" w:hAnsi="Ubuntu Mono"/>
-          <w:b/>
-          <w:bCs/>
-          <w:color w:val="0F0F0F"/>
-          <w:sz w:val="21"/>
-          <w:szCs w:val="21"/>
-          <w:bdr w:val="single" w:sz="2" w:space="0" w:color="D9D9E3" w:frame="1"/>
-        </w:rPr>
-        <w:t>-target</w:t>
-      </w:r>
-      <w:r>
-        <w:rPr>
-          <w:rFonts w:ascii="Segoe UI" w:hAnsi="Segoe UI" w:cs="Segoe UI"/>
-          <w:color w:val="0F0F0F"/>
-        </w:rPr>
-        <w:t xml:space="preserve"> flag:</w:t>
-      </w:r>
-    </w:p>
-    <w:p>
-      <w:pPr>
-        <w:rPr>
-          <w:rFonts w:ascii="Segoe UI" w:hAnsi="Segoe UI" w:cs="Segoe UI"/>
-          <w:color w:val="0F0F0F"/>
-        </w:rPr>
-      </w:pPr>
-      <w:r>
-        <w:rPr>
-          <w:rFonts w:ascii="Segoe UI" w:hAnsi="Segoe UI" w:cs="Segoe UI"/>
-          <w:color w:val="0F0F0F"/>
-        </w:rPr>
-        <w:t>Ans:</w:t>
-      </w:r>
-      <w:r>
-        <w:t xml:space="preserve"> </w:t>
-      </w:r>
-      <w:r>
-        <w:rPr>
-          <w:rFonts w:ascii="Segoe UI" w:hAnsi="Segoe UI" w:cs="Segoe UI"/>
-          <w:color w:val="0F0F0F"/>
-        </w:rPr>
-        <w:t>terraform destroy -target=</w:t>
-      </w:r>
-      <w:proofErr w:type="spellStart"/>
-      <w:r>
-        <w:rPr>
-          <w:rFonts w:ascii="Segoe UI" w:hAnsi="Segoe UI" w:cs="Segoe UI"/>
-          <w:color w:val="0F0F0F"/>
-        </w:rPr>
-        <w:t>azurerm_subnet.example</w:t>
-      </w:r>
-      <w:proofErr w:type="spellEnd"/>
-    </w:p>
-    <w:p>
-      <w:r>
-        <w:t>6.What is terraform refresh command?</w:t>
-      </w:r>
-    </w:p>
-    <w:p>
-      <w:r>
-        <w:t xml:space="preserve">Ans:  </w:t>
-      </w:r>
-      <w:r>
-        <w:br/>
-        <w:t xml:space="preserve">In Terraform, the </w:t>
-      </w:r>
-      <w:r>
-        <w:rPr>
-          <w:b/>
-          <w:bCs/>
-        </w:rPr>
-        <w:t>terraform refresh</w:t>
-      </w:r>
-      <w:r>
-        <w:t xml:space="preserve"> command is used to update the state file with the real-world infrastructure. When you run </w:t>
-      </w:r>
-      <w:r>
-        <w:rPr>
-          <w:b/>
-          <w:bCs/>
-        </w:rPr>
-        <w:t>terraform apply</w:t>
-      </w:r>
-      <w:r>
-        <w:t xml:space="preserve">, Terraform makes changes to your infrastructure, and </w:t>
-      </w:r>
-      <w:r>
-        <w:rPr>
-          <w:b/>
-          <w:bCs/>
-        </w:rPr>
-        <w:t>terraform refresh</w:t>
-      </w:r>
-      <w:r>
-        <w:t xml:space="preserve"> helps to update the state file to reflect the current state of the real-world resource</w:t>
-      </w:r>
-    </w:p>
-    <w:p>
-      <w:r>
-        <w:t>Terraform refresh</w:t>
-      </w:r>
-    </w:p>
-    <w:p/>
-    <w:p>
-      <w:r>
-        <w:t xml:space="preserve">What is </w:t>
-      </w:r>
-      <w:proofErr w:type="spellStart"/>
-      <w:r>
-        <w:t>statefile</w:t>
-      </w:r>
-      <w:proofErr w:type="spellEnd"/>
-      <w:r>
-        <w:t xml:space="preserve"> and benefits</w:t>
-      </w:r>
-      <w:r>
-        <w:t>?</w:t>
-      </w:r>
-    </w:p>
-    <w:p>
-      <w:r>
-        <w:lastRenderedPageBreak/>
-        <w:br/>
-        <w:t xml:space="preserve">In Terraform, the state file is a critical component that stores information about the infrastructure managed by Terraform. It contains a representation of the resources that Terraform has created, modified, or is managing. The state file is typically a JSON file named </w:t>
-      </w:r>
-      <w:proofErr w:type="spellStart"/>
-      <w:r>
-        <w:rPr>
-          <w:b/>
-          <w:bCs/>
-        </w:rPr>
-        <w:t>terraform.tfstate</w:t>
-      </w:r>
-      <w:proofErr w:type="spellEnd"/>
-      <w:r>
-        <w:t>, and its purpose is to keep track of the current state of your infrastructure.</w:t>
-      </w:r>
-    </w:p>
-    <w:p>
-      <w:r>
-        <w:t>Here are some key aspects and benefits of Terraform state files:</w:t>
-      </w:r>
-    </w:p>
-    <w:p>
-      <w:pPr>
-        <w:numPr>
-          <w:ilvl w:val="0"/>
-          <w:numId w:val="8"/>
-        </w:numPr>
-      </w:pPr>
-      <w:r>
-        <w:rPr>
-          <w:b/>
-          <w:bCs/>
-        </w:rPr>
-        <w:t>Tracking Resource State:</w:t>
-      </w:r>
-    </w:p>
-    <w:p>
-      <w:pPr>
-        <w:numPr>
-          <w:ilvl w:val="1"/>
-          <w:numId w:val="8"/>
-        </w:numPr>
-      </w:pPr>
-      <w:r>
-        <w:t>The state file keeps track of the current state of your infrastructure, including details about resources such as Virtual Machines, networks, storage, etc.</w:t>
-      </w:r>
-    </w:p>
-    <w:p>
-      <w:pPr>
-        <w:numPr>
-          <w:ilvl w:val="1"/>
-          <w:numId w:val="8"/>
-        </w:numPr>
-      </w:pPr>
-      <w:r>
-        <w:t>It records attribute values of resources, dependencies, and metadata.</w:t>
-      </w:r>
-    </w:p>
-    <w:p>
-      <w:pPr>
-        <w:numPr>
-          <w:ilvl w:val="0"/>
-          <w:numId w:val="8"/>
-        </w:numPr>
-      </w:pPr>
-      <w:r>
-        <w:rPr>
-          <w:b/>
-          <w:bCs/>
-        </w:rPr>
-        <w:t>Concurrency and Collaboration:</w:t>
-      </w:r>
-    </w:p>
-    <w:p>
-      <w:pPr>
-        <w:numPr>
-          <w:ilvl w:val="1"/>
-          <w:numId w:val="8"/>
-        </w:numPr>
-      </w:pPr>
-      <w:r>
-        <w:t xml:space="preserve">Terraform uses the state file to understand the existing infrastructure so that it can make accurate and safe changes during the </w:t>
-      </w:r>
-      <w:r>
-        <w:rPr>
-          <w:b/>
-          <w:bCs/>
-        </w:rPr>
-        <w:t>terraform apply</w:t>
-      </w:r>
-      <w:r>
-        <w:t xml:space="preserve"> process.</w:t>
-      </w:r>
-    </w:p>
-    <w:p>
-      <w:pPr>
-        <w:numPr>
-          <w:ilvl w:val="1"/>
-          <w:numId w:val="8"/>
-        </w:numPr>
-      </w:pPr>
-      <w:r>
-        <w:t>When working in a team or collaborative environment, the state file enables multiple users to work on the same infrastructure by sharing the same state. This allows changes to be made and applied consistently.</w:t>
-      </w:r>
-    </w:p>
-    <w:p>
-      <w:pPr>
-        <w:numPr>
-          <w:ilvl w:val="0"/>
-          <w:numId w:val="8"/>
-        </w:numPr>
-      </w:pPr>
-      <w:r>
-        <w:rPr>
-          <w:b/>
-          <w:bCs/>
-        </w:rPr>
-        <w:t>Dependency Management:</w:t>
-      </w:r>
-    </w:p>
-    <w:p>
-      <w:pPr>
-        <w:numPr>
-          <w:ilvl w:val="1"/>
-          <w:numId w:val="8"/>
-        </w:numPr>
-      </w:pPr>
-      <w:r>
-        <w:t>Terraform uses the state file to manage dependencies between resources. It understands the relationships between different resources and ensures they are created or modified in the correct order.</w:t>
-      </w:r>
-    </w:p>
-    <w:p>
-      <w:pPr>
-        <w:numPr>
-          <w:ilvl w:val="0"/>
-          <w:numId w:val="8"/>
-        </w:numPr>
-      </w:pPr>
-      <w:r>
-        <w:rPr>
-          <w:b/>
-          <w:bCs/>
-        </w:rPr>
-        <w:t>ID Mapping:</w:t>
-      </w:r>
-    </w:p>
-    <w:p>
-      <w:pPr>
-        <w:numPr>
-          <w:ilvl w:val="1"/>
-          <w:numId w:val="8"/>
-        </w:numPr>
-      </w:pPr>
-      <w:r>
-        <w:t>Each resource created by Terraform is assigned a unique identifier (ID). The state file maps resource names to their corresponding IDs, enabling Terraform to track and manage resources accurately.</w:t>
-      </w:r>
-    </w:p>
-    <w:p>
-      <w:pPr>
-        <w:numPr>
-          <w:ilvl w:val="0"/>
-          <w:numId w:val="8"/>
-        </w:numPr>
-      </w:pPr>
-      <w:r>
-        <w:rPr>
-          <w:b/>
-          <w:bCs/>
-        </w:rPr>
-        <w:t>Remote State:</w:t>
-      </w:r>
-    </w:p>
-    <w:p>
-      <w:pPr>
-        <w:numPr>
-          <w:ilvl w:val="1"/>
-          <w:numId w:val="8"/>
-        </w:numPr>
-      </w:pPr>
-      <w:r>
-        <w:t>In production scenarios or when working in a team, it's common to store the state file remotely. This could be in a shared storage service, such as Azure Storage or AWS S3, or using a backend like Terraform Cloud. This ensures that the state is consistent across all team members and environments.</w:t>
-      </w:r>
-    </w:p>
-    <w:p>
-      <w:pPr>
-        <w:numPr>
-          <w:ilvl w:val="0"/>
-          <w:numId w:val="8"/>
-        </w:numPr>
-      </w:pPr>
-      <w:r>
-        <w:rPr>
-          <w:b/>
-          <w:bCs/>
-        </w:rPr>
-        <w:t>Plan and Apply Operations:</w:t>
-      </w:r>
-    </w:p>
-    <w:p>
-      <w:pPr>
-        <w:numPr>
-          <w:ilvl w:val="1"/>
-          <w:numId w:val="8"/>
-        </w:numPr>
-      </w:pPr>
-      <w:r>
-        <w:t xml:space="preserve">During the </w:t>
-      </w:r>
-      <w:r>
-        <w:rPr>
-          <w:b/>
-          <w:bCs/>
-        </w:rPr>
-        <w:t>terraform plan</w:t>
-      </w:r>
-      <w:r>
-        <w:t xml:space="preserve"> and </w:t>
-      </w:r>
-      <w:r>
-        <w:rPr>
-          <w:b/>
-          <w:bCs/>
-        </w:rPr>
-        <w:t>terraform apply</w:t>
-      </w:r>
-      <w:r>
-        <w:t xml:space="preserve"> operations, Terraform reads the current state file to understand the existing infrastructure and determine the necessary changes to achieve the desired state.</w:t>
-      </w:r>
-    </w:p>
-    <w:p>
-      <w:pPr>
-        <w:numPr>
-          <w:ilvl w:val="0"/>
-          <w:numId w:val="8"/>
-        </w:numPr>
-      </w:pPr>
-      <w:r>
-        <w:rPr>
-          <w:b/>
-          <w:bCs/>
-        </w:rPr>
-        <w:t>Rollback and Recovery:</w:t>
-      </w:r>
-    </w:p>
-    <w:p>
-      <w:pPr>
-        <w:numPr>
-          <w:ilvl w:val="1"/>
-          <w:numId w:val="8"/>
-        </w:numPr>
-      </w:pPr>
-      <w:r>
-        <w:lastRenderedPageBreak/>
-        <w:t xml:space="preserve">In case of failures or errors during the </w:t>
-      </w:r>
-      <w:r>
-        <w:rPr>
-          <w:b/>
-          <w:bCs/>
-        </w:rPr>
-        <w:t>terraform apply</w:t>
-      </w:r>
-      <w:r>
-        <w:t xml:space="preserve"> process, the state file provides a way to understand the current state of the infrastructure and potentially rollback changes. It aids in recovery and debugging.</w:t>
-      </w:r>
-    </w:p>
-    <w:p/>
-    <w:p/>
-    <w:p/>
-    <w:p/>
     <w:p>
       <w:r>
         <w:rPr>
@@ -1151,8 +691,565 @@
           <w:b/>
           <w:bCs/>
         </w:rPr>
+        <w:t xml:space="preserve">  </w:t>
+      </w:r>
+      <w:proofErr w:type="spellStart"/>
+      <w:r>
+        <w:rPr>
+          <w:b/>
+          <w:bCs/>
+        </w:rPr>
+        <w:t>ami</w:t>
+      </w:r>
+      <w:proofErr w:type="spellEnd"/>
+      <w:r>
+        <w:rPr>
+          <w:b/>
+          <w:bCs/>
+        </w:rPr>
+        <w:t xml:space="preserve">           = "ami-0c55b159cbfafe1f0"</w:t>
+      </w:r>
+    </w:p>
+    <w:p>
+      <w:pPr>
+        <w:rPr>
+          <w:b/>
+          <w:bCs/>
+        </w:rPr>
+      </w:pPr>
+      <w:r>
+        <w:rPr>
+          <w:b/>
+          <w:bCs/>
+        </w:rPr>
+        <w:t xml:space="preserve">  </w:t>
+      </w:r>
+      <w:proofErr w:type="spellStart"/>
+      <w:r>
+        <w:rPr>
+          <w:b/>
+          <w:bCs/>
+        </w:rPr>
+        <w:t>instance_type</w:t>
+      </w:r>
+      <w:proofErr w:type="spellEnd"/>
+      <w:r>
+        <w:rPr>
+          <w:b/>
+          <w:bCs/>
+        </w:rPr>
+        <w:t xml:space="preserve"> = "t2.micro"</w:t>
+      </w:r>
+    </w:p>
+    <w:p>
+      <w:pPr>
+        <w:rPr>
+          <w:b/>
+          <w:bCs/>
+        </w:rPr>
+      </w:pPr>
+      <w:r>
+        <w:rPr>
+          <w:b/>
+          <w:bCs/>
+        </w:rPr>
+        <w:t>}</w:t>
+      </w:r>
+    </w:p>
+    <w:p>
+      <w:pPr>
+        <w:rPr>
+          <w:b/>
+          <w:bCs/>
+          <w:lang w:val="en-IN"/>
+        </w:rPr>
+      </w:pPr>
+      <w:r>
+        <w:rPr>
+          <w:b/>
+          <w:bCs/>
+          <w:lang w:val="en-IN"/>
+        </w:rPr>
+        <w:t xml:space="preserve">In this example, three instances of the </w:t>
+      </w:r>
+      <w:proofErr w:type="spellStart"/>
+      <w:r>
+        <w:rPr>
+          <w:b/>
+          <w:bCs/>
+          <w:lang w:val="en-IN"/>
+        </w:rPr>
+        <w:t>aws_instance</w:t>
+      </w:r>
+      <w:proofErr w:type="spellEnd"/>
+      <w:r>
+        <w:rPr>
+          <w:b/>
+          <w:bCs/>
+          <w:lang w:val="en-IN"/>
+        </w:rPr>
+        <w:t xml:space="preserve"> resource will be created. The instances will be identical, and the count parameter specifies how many instances to create. </w:t>
+      </w:r>
+    </w:p>
+    <w:p>
+      <w:pPr>
+        <w:rPr>
+          <w:b/>
+          <w:bCs/>
+          <w:lang w:val="en-IN"/>
+        </w:rPr>
+      </w:pPr>
+      <w:r>
+        <w:rPr>
+          <w:b/>
+          <w:bCs/>
+          <w:lang w:val="en-IN"/>
+        </w:rPr>
+        <w:t xml:space="preserve">The instances will be named </w:t>
+      </w:r>
+    </w:p>
+    <w:p>
+      <w:pPr>
+        <w:rPr>
+          <w:b/>
+          <w:bCs/>
+          <w:lang w:val="en-IN"/>
+        </w:rPr>
+      </w:pPr>
+      <w:proofErr w:type="spellStart"/>
+      <w:r>
+        <w:rPr>
+          <w:b/>
+          <w:bCs/>
+          <w:lang w:val="en-IN"/>
+        </w:rPr>
+        <w:t>aws_instance.example</w:t>
+      </w:r>
+      <w:proofErr w:type="spellEnd"/>
+      <w:r>
+        <w:rPr>
+          <w:b/>
+          <w:bCs/>
+          <w:lang w:val="en-IN"/>
+        </w:rPr>
+        <w:t>[0],</w:t>
+      </w:r>
+    </w:p>
+    <w:p>
+      <w:pPr>
+        <w:rPr>
+          <w:b/>
+          <w:bCs/>
+          <w:lang w:val="en-IN"/>
+        </w:rPr>
+      </w:pPr>
+      <w:r>
+        <w:rPr>
+          <w:b/>
+          <w:bCs/>
+          <w:lang w:val="en-IN"/>
+        </w:rPr>
+        <w:t xml:space="preserve"> </w:t>
+      </w:r>
+      <w:proofErr w:type="spellStart"/>
+      <w:r>
+        <w:rPr>
+          <w:b/>
+          <w:bCs/>
+          <w:lang w:val="en-IN"/>
+        </w:rPr>
+        <w:t>aws_instance.example</w:t>
+      </w:r>
+      <w:proofErr w:type="spellEnd"/>
+      <w:r>
+        <w:rPr>
+          <w:b/>
+          <w:bCs/>
+          <w:lang w:val="en-IN"/>
+        </w:rPr>
+        <w:t xml:space="preserve">[1], </w:t>
+      </w:r>
+    </w:p>
+    <w:p>
+      <w:pPr>
+        <w:rPr>
+          <w:b/>
+          <w:bCs/>
+          <w:lang w:val="en-IN"/>
+        </w:rPr>
+      </w:pPr>
+      <w:r>
+        <w:rPr>
+          <w:b/>
+          <w:bCs/>
+          <w:lang w:val="en-IN"/>
+        </w:rPr>
+        <w:t xml:space="preserve">and </w:t>
+      </w:r>
+      <w:proofErr w:type="spellStart"/>
+      <w:r>
+        <w:rPr>
+          <w:b/>
+          <w:bCs/>
+          <w:lang w:val="en-IN"/>
+        </w:rPr>
+        <w:t>aws_instance.example</w:t>
+      </w:r>
+      <w:proofErr w:type="spellEnd"/>
+      <w:r>
+        <w:rPr>
+          <w:b/>
+          <w:bCs/>
+          <w:lang w:val="en-IN"/>
+        </w:rPr>
+        <w:t>[2].</w:t>
+      </w:r>
+    </w:p>
+    <w:p>
+      <w:pPr>
+        <w:rPr>
+          <w:b/>
+          <w:bCs/>
+          <w:lang w:val="en-IN"/>
+        </w:rPr>
+      </w:pPr>
+    </w:p>
+    <w:p>
+      <w:pPr>
+        <w:rPr>
+          <w:b/>
+          <w:bCs/>
+          <w:lang w:val="en-IN"/>
+        </w:rPr>
+      </w:pPr>
+      <w:r>
+        <w:rPr>
+          <w:b/>
+          <w:bCs/>
+          <w:lang w:val="en-IN"/>
+        </w:rPr>
+        <w:t xml:space="preserve">Using </w:t>
+      </w:r>
+      <w:proofErr w:type="spellStart"/>
+      <w:r>
+        <w:rPr>
+          <w:b/>
+          <w:bCs/>
+          <w:lang w:val="en-IN"/>
+        </w:rPr>
+        <w:t>for_each</w:t>
+      </w:r>
+      <w:proofErr w:type="spellEnd"/>
+      <w:r>
+        <w:rPr>
+          <w:b/>
+          <w:bCs/>
+          <w:lang w:val="en-IN"/>
+        </w:rPr>
+        <w:t>:</w:t>
+      </w:r>
+    </w:p>
+    <w:p>
+      <w:pPr>
+        <w:rPr>
+          <w:b/>
+          <w:bCs/>
+          <w:lang w:val="en-IN"/>
+        </w:rPr>
+      </w:pPr>
+    </w:p>
+    <w:p>
+      <w:pPr>
+        <w:rPr>
+          <w:lang w:val="en-IN"/>
+        </w:rPr>
+      </w:pPr>
+      <w:r>
+        <w:rPr>
+          <w:lang w:val="en-IN"/>
+        </w:rPr>
+        <w:t>variable "</w:t>
+      </w:r>
+      <w:proofErr w:type="spellStart"/>
+      <w:r>
+        <w:rPr>
+          <w:lang w:val="en-IN"/>
+        </w:rPr>
+        <w:t>instance_names</w:t>
+      </w:r>
+      <w:proofErr w:type="spellEnd"/>
+      <w:r>
+        <w:rPr>
+          <w:lang w:val="en-IN"/>
+        </w:rPr>
+        <w:t>" {</w:t>
+      </w:r>
+    </w:p>
+    <w:p>
+      <w:pPr>
+        <w:rPr>
+          <w:lang w:val="en-IN"/>
+        </w:rPr>
+      </w:pPr>
+      <w:r>
+        <w:rPr>
+          <w:lang w:val="en-IN"/>
+        </w:rPr>
+        <w:t xml:space="preserve">  type    = list(string)</w:t>
+      </w:r>
+    </w:p>
+    <w:p>
+      <w:pPr>
+        <w:rPr>
+          <w:lang w:val="en-IN"/>
+        </w:rPr>
+      </w:pPr>
+      <w:r>
+        <w:rPr>
+          <w:lang w:val="en-IN"/>
+        </w:rPr>
+        <w:t xml:space="preserve">  default = ["instance-1", "instance-2", "instance-3"]</w:t>
+      </w:r>
+    </w:p>
+    <w:p>
+      <w:pPr>
+        <w:rPr>
+          <w:lang w:val="en-IN"/>
+        </w:rPr>
+      </w:pPr>
+      <w:r>
+        <w:rPr>
+          <w:lang w:val="en-IN"/>
+        </w:rPr>
+        <w:t>}</w:t>
+      </w:r>
+    </w:p>
+    <w:p>
+      <w:pPr>
+        <w:rPr>
+          <w:lang w:val="en-IN"/>
+        </w:rPr>
+      </w:pPr>
+    </w:p>
+    <w:p>
+      <w:pPr>
+        <w:rPr>
+          <w:lang w:val="en-IN"/>
+        </w:rPr>
+      </w:pPr>
+      <w:r>
+        <w:rPr>
+          <w:lang w:val="en-IN"/>
+        </w:rPr>
+        <w:t>resource "</w:t>
+      </w:r>
+      <w:proofErr w:type="spellStart"/>
+      <w:r>
+        <w:rPr>
+          <w:lang w:val="en-IN"/>
+        </w:rPr>
+        <w:t>aws_instance</w:t>
+      </w:r>
+      <w:proofErr w:type="spellEnd"/>
+      <w:r>
+        <w:rPr>
+          <w:lang w:val="en-IN"/>
+        </w:rPr>
+        <w:t>" "example" {</w:t>
+      </w:r>
+    </w:p>
+    <w:p>
+      <w:pPr>
+        <w:rPr>
+          <w:lang w:val="en-IN"/>
+        </w:rPr>
+      </w:pPr>
+      <w:r>
+        <w:rPr>
+          <w:lang w:val="en-IN"/>
+        </w:rPr>
+        <w:t xml:space="preserve">  </w:t>
+      </w:r>
+      <w:proofErr w:type="spellStart"/>
+      <w:r>
+        <w:rPr>
+          <w:lang w:val="en-IN"/>
+        </w:rPr>
+        <w:t>for_each</w:t>
+      </w:r>
+      <w:proofErr w:type="spellEnd"/>
+      <w:r>
+        <w:rPr>
+          <w:lang w:val="en-IN"/>
+        </w:rPr>
+        <w:t xml:space="preserve"> = </w:t>
+      </w:r>
+      <w:proofErr w:type="spellStart"/>
+      <w:r>
+        <w:rPr>
+          <w:lang w:val="en-IN"/>
+        </w:rPr>
+        <w:t>toset</w:t>
+      </w:r>
+      <w:proofErr w:type="spellEnd"/>
+      <w:r>
+        <w:rPr>
+          <w:lang w:val="en-IN"/>
+        </w:rPr>
+        <w:t>(</w:t>
+      </w:r>
+      <w:proofErr w:type="spellStart"/>
+      <w:r>
+        <w:rPr>
+          <w:lang w:val="en-IN"/>
+        </w:rPr>
+        <w:t>var.instance_names</w:t>
+      </w:r>
+      <w:proofErr w:type="spellEnd"/>
+      <w:r>
+        <w:rPr>
+          <w:lang w:val="en-IN"/>
+        </w:rPr>
+        <w:t>)</w:t>
+      </w:r>
+    </w:p>
+    <w:p>
+      <w:pPr>
+        <w:rPr>
+          <w:lang w:val="en-IN"/>
+        </w:rPr>
+      </w:pPr>
+      <w:r>
+        <w:rPr>
+          <w:lang w:val="en-IN"/>
+        </w:rPr>
+        <w:t xml:space="preserve">  </w:t>
+      </w:r>
+      <w:proofErr w:type="spellStart"/>
+      <w:r>
+        <w:rPr>
+          <w:lang w:val="en-IN"/>
+        </w:rPr>
+        <w:t>ami</w:t>
+      </w:r>
+      <w:proofErr w:type="spellEnd"/>
+      <w:r>
+        <w:rPr>
+          <w:lang w:val="en-IN"/>
+        </w:rPr>
+        <w:t xml:space="preserve">           = "ami-0c55b159cbfafe1f0"</w:t>
+      </w:r>
+    </w:p>
+    <w:p>
+      <w:pPr>
+        <w:rPr>
+          <w:lang w:val="en-IN"/>
+        </w:rPr>
+      </w:pPr>
+      <w:r>
+        <w:rPr>
+          <w:lang w:val="en-IN"/>
+        </w:rPr>
+        <w:t xml:space="preserve">  </w:t>
+      </w:r>
+      <w:proofErr w:type="spellStart"/>
+      <w:r>
+        <w:rPr>
+          <w:lang w:val="en-IN"/>
+        </w:rPr>
+        <w:t>instance_type</w:t>
+      </w:r>
+      <w:proofErr w:type="spellEnd"/>
+      <w:r>
+        <w:rPr>
+          <w:lang w:val="en-IN"/>
+        </w:rPr>
+        <w:t xml:space="preserve"> = "t2.micro"</w:t>
+      </w:r>
+    </w:p>
+    <w:p>
+      <w:pPr>
+        <w:rPr>
+          <w:lang w:val="en-IN"/>
+        </w:rPr>
+      </w:pPr>
+      <w:r>
+        <w:rPr>
+          <w:lang w:val="en-IN"/>
+        </w:rPr>
+        <w:t xml:space="preserve">  tags = {</w:t>
+      </w:r>
+    </w:p>
+    <w:p>
+      <w:pPr>
+        <w:rPr>
+          <w:lang w:val="en-IN"/>
+        </w:rPr>
+      </w:pPr>
+      <w:r>
+        <w:rPr>
+          <w:lang w:val="en-IN"/>
+        </w:rPr>
+        <w:t xml:space="preserve">    Name = </w:t>
+      </w:r>
+      <w:proofErr w:type="spellStart"/>
+      <w:r>
+        <w:rPr>
+          <w:lang w:val="en-IN"/>
+        </w:rPr>
+        <w:t>each.value</w:t>
+      </w:r>
+      <w:proofErr w:type="spellEnd"/>
+    </w:p>
+    <w:p>
+      <w:pPr>
+        <w:rPr>
+          <w:lang w:val="en-IN"/>
+        </w:rPr>
+      </w:pPr>
+      <w:r>
+        <w:rPr>
+          <w:lang w:val="en-IN"/>
+        </w:rPr>
+        <w:t xml:space="preserve">  }</w:t>
+      </w:r>
+    </w:p>
+    <w:p>
+      <w:pPr>
+        <w:rPr>
+          <w:lang w:val="en-IN"/>
+        </w:rPr>
+      </w:pPr>
+      <w:r>
+        <w:rPr>
+          <w:lang w:val="en-IN"/>
+        </w:rPr>
         <w:lastRenderedPageBreak/>
-        <w:t xml:space="preserve">  </w:t>
+        <w:t>}</w:t>
+      </w:r>
+    </w:p>
+    <w:p>
+      <w:pPr>
+        <w:rPr>
+          <w:b/>
+          <w:bCs/>
+          <w:lang w:val="en-IN"/>
+        </w:rPr>
+      </w:pPr>
+    </w:p>
+    <w:p>
+      <w:pPr>
+        <w:rPr>
+          <w:b/>
+          <w:bCs/>
+        </w:rPr>
+      </w:pPr>
+      <w:r>
+        <w:rPr>
+          <w:b/>
+          <w:bCs/>
+        </w:rPr>
+        <w:t xml:space="preserve">In this example, you use the </w:t>
       </w:r>
       <w:proofErr w:type="spellStart"/>
       <w:r>
@@ -1160,7 +1257,7 @@
           <w:b/>
           <w:bCs/>
         </w:rPr>
-        <w:t>ami</w:t>
+        <w:t>for_each</w:t>
       </w:r>
       <w:proofErr w:type="spellEnd"/>
       <w:r>
@@ -1168,22 +1265,7 @@
           <w:b/>
           <w:bCs/>
         </w:rPr>
-        <w:t xml:space="preserve">           = "ami-0c55b159cbfafe1f0"</w:t>
-      </w:r>
-    </w:p>
-    <w:p>
-      <w:pPr>
-        <w:rPr>
-          <w:b/>
-          <w:bCs/>
-        </w:rPr>
-      </w:pPr>
-      <w:r>
-        <w:rPr>
-          <w:b/>
-          <w:bCs/>
-        </w:rPr>
-        <w:t xml:space="preserve">  </w:t>
+        <w:t xml:space="preserve"> expression with a set of instance names provided through a variable. This approach allows you to create instances with different configurations. The instances will be named according to the values in the </w:t>
       </w:r>
       <w:proofErr w:type="spellStart"/>
       <w:r>
@@ -1191,7 +1273,7 @@
           <w:b/>
           <w:bCs/>
         </w:rPr>
-        <w:t>instance_type</w:t>
+        <w:t>instance_names</w:t>
       </w:r>
       <w:proofErr w:type="spellEnd"/>
       <w:r>
@@ -1199,548 +1281,6 @@
           <w:b/>
           <w:bCs/>
         </w:rPr>
-        <w:t xml:space="preserve"> = "t2.micro"</w:t>
-      </w:r>
-    </w:p>
-    <w:p>
-      <w:pPr>
-        <w:rPr>
-          <w:b/>
-          <w:bCs/>
-        </w:rPr>
-      </w:pPr>
-      <w:r>
-        <w:rPr>
-          <w:b/>
-          <w:bCs/>
-        </w:rPr>
-        <w:t>}</w:t>
-      </w:r>
-    </w:p>
-    <w:p>
-      <w:pPr>
-        <w:rPr>
-          <w:b/>
-          <w:bCs/>
-          <w:lang w:val="en-IN"/>
-        </w:rPr>
-      </w:pPr>
-      <w:r>
-        <w:rPr>
-          <w:b/>
-          <w:bCs/>
-          <w:lang w:val="en-IN"/>
-        </w:rPr>
-        <w:t xml:space="preserve">In this example, three instances of the </w:t>
-      </w:r>
-      <w:proofErr w:type="spellStart"/>
-      <w:r>
-        <w:rPr>
-          <w:b/>
-          <w:bCs/>
-          <w:lang w:val="en-IN"/>
-        </w:rPr>
-        <w:t>aws_instance</w:t>
-      </w:r>
-      <w:proofErr w:type="spellEnd"/>
-      <w:r>
-        <w:rPr>
-          <w:b/>
-          <w:bCs/>
-          <w:lang w:val="en-IN"/>
-        </w:rPr>
-        <w:t xml:space="preserve"> resource will be created. The instances will be identical, and the count parameter specifies how many instances to create. </w:t>
-      </w:r>
-    </w:p>
-    <w:p>
-      <w:pPr>
-        <w:rPr>
-          <w:b/>
-          <w:bCs/>
-          <w:lang w:val="en-IN"/>
-        </w:rPr>
-      </w:pPr>
-      <w:r>
-        <w:rPr>
-          <w:b/>
-          <w:bCs/>
-          <w:lang w:val="en-IN"/>
-        </w:rPr>
-        <w:t xml:space="preserve">The instances will be named </w:t>
-      </w:r>
-    </w:p>
-    <w:p>
-      <w:pPr>
-        <w:rPr>
-          <w:b/>
-          <w:bCs/>
-          <w:lang w:val="en-IN"/>
-        </w:rPr>
-      </w:pPr>
-      <w:proofErr w:type="spellStart"/>
-      <w:r>
-        <w:rPr>
-          <w:b/>
-          <w:bCs/>
-          <w:lang w:val="en-IN"/>
-        </w:rPr>
-        <w:t>aws_instance.example</w:t>
-      </w:r>
-      <w:proofErr w:type="spellEnd"/>
-      <w:r>
-        <w:rPr>
-          <w:b/>
-          <w:bCs/>
-          <w:lang w:val="en-IN"/>
-        </w:rPr>
-        <w:t>[0],</w:t>
-      </w:r>
-    </w:p>
-    <w:p>
-      <w:pPr>
-        <w:rPr>
-          <w:b/>
-          <w:bCs/>
-          <w:lang w:val="en-IN"/>
-        </w:rPr>
-      </w:pPr>
-      <w:r>
-        <w:rPr>
-          <w:b/>
-          <w:bCs/>
-          <w:lang w:val="en-IN"/>
-        </w:rPr>
-        <w:t xml:space="preserve"> </w:t>
-      </w:r>
-      <w:proofErr w:type="spellStart"/>
-      <w:r>
-        <w:rPr>
-          <w:b/>
-          <w:bCs/>
-          <w:lang w:val="en-IN"/>
-        </w:rPr>
-        <w:t>aws_instance.example</w:t>
-      </w:r>
-      <w:proofErr w:type="spellEnd"/>
-      <w:r>
-        <w:rPr>
-          <w:b/>
-          <w:bCs/>
-          <w:lang w:val="en-IN"/>
-        </w:rPr>
-        <w:t xml:space="preserve">[1], </w:t>
-      </w:r>
-    </w:p>
-    <w:p>
-      <w:pPr>
-        <w:rPr>
-          <w:b/>
-          <w:bCs/>
-          <w:lang w:val="en-IN"/>
-        </w:rPr>
-      </w:pPr>
-      <w:r>
-        <w:rPr>
-          <w:b/>
-          <w:bCs/>
-          <w:lang w:val="en-IN"/>
-        </w:rPr>
-        <w:t xml:space="preserve">and </w:t>
-      </w:r>
-      <w:proofErr w:type="spellStart"/>
-      <w:r>
-        <w:rPr>
-          <w:b/>
-          <w:bCs/>
-          <w:lang w:val="en-IN"/>
-        </w:rPr>
-        <w:t>aws_instance.example</w:t>
-      </w:r>
-      <w:proofErr w:type="spellEnd"/>
-      <w:r>
-        <w:rPr>
-          <w:b/>
-          <w:bCs/>
-          <w:lang w:val="en-IN"/>
-        </w:rPr>
-        <w:t>[2].</w:t>
-      </w:r>
-    </w:p>
-    <w:p>
-      <w:pPr>
-        <w:rPr>
-          <w:b/>
-          <w:bCs/>
-          <w:lang w:val="en-IN"/>
-        </w:rPr>
-      </w:pPr>
-    </w:p>
-    <w:p>
-      <w:pPr>
-        <w:rPr>
-          <w:b/>
-          <w:bCs/>
-          <w:lang w:val="en-IN"/>
-        </w:rPr>
-      </w:pPr>
-      <w:r>
-        <w:rPr>
-          <w:b/>
-          <w:bCs/>
-          <w:lang w:val="en-IN"/>
-        </w:rPr>
-        <w:t xml:space="preserve">Using </w:t>
-      </w:r>
-      <w:proofErr w:type="spellStart"/>
-      <w:r>
-        <w:rPr>
-          <w:b/>
-          <w:bCs/>
-          <w:lang w:val="en-IN"/>
-        </w:rPr>
-        <w:t>for_each</w:t>
-      </w:r>
-      <w:proofErr w:type="spellEnd"/>
-      <w:r>
-        <w:rPr>
-          <w:b/>
-          <w:bCs/>
-          <w:lang w:val="en-IN"/>
-        </w:rPr>
-        <w:t>:</w:t>
-      </w:r>
-    </w:p>
-    <w:p>
-      <w:pPr>
-        <w:rPr>
-          <w:b/>
-          <w:bCs/>
-          <w:lang w:val="en-IN"/>
-        </w:rPr>
-      </w:pPr>
-    </w:p>
-    <w:p>
-      <w:pPr>
-        <w:rPr>
-          <w:lang w:val="en-IN"/>
-        </w:rPr>
-      </w:pPr>
-      <w:r>
-        <w:rPr>
-          <w:lang w:val="en-IN"/>
-        </w:rPr>
-        <w:t>variable "</w:t>
-      </w:r>
-      <w:proofErr w:type="spellStart"/>
-      <w:r>
-        <w:rPr>
-          <w:lang w:val="en-IN"/>
-        </w:rPr>
-        <w:t>instance_names</w:t>
-      </w:r>
-      <w:proofErr w:type="spellEnd"/>
-      <w:r>
-        <w:rPr>
-          <w:lang w:val="en-IN"/>
-        </w:rPr>
-        <w:t>" {</w:t>
-      </w:r>
-    </w:p>
-    <w:p>
-      <w:pPr>
-        <w:rPr>
-          <w:lang w:val="en-IN"/>
-        </w:rPr>
-      </w:pPr>
-      <w:r>
-        <w:rPr>
-          <w:lang w:val="en-IN"/>
-        </w:rPr>
-        <w:t xml:space="preserve">  type    = list(string)</w:t>
-      </w:r>
-    </w:p>
-    <w:p>
-      <w:pPr>
-        <w:rPr>
-          <w:lang w:val="en-IN"/>
-        </w:rPr>
-      </w:pPr>
-      <w:r>
-        <w:rPr>
-          <w:lang w:val="en-IN"/>
-        </w:rPr>
-        <w:t xml:space="preserve">  default = ["instance-1", "instance-2", "instance-3"]</w:t>
-      </w:r>
-    </w:p>
-    <w:p>
-      <w:pPr>
-        <w:rPr>
-          <w:lang w:val="en-IN"/>
-        </w:rPr>
-      </w:pPr>
-      <w:r>
-        <w:rPr>
-          <w:lang w:val="en-IN"/>
-        </w:rPr>
-        <w:t>}</w:t>
-      </w:r>
-    </w:p>
-    <w:p>
-      <w:pPr>
-        <w:rPr>
-          <w:lang w:val="en-IN"/>
-        </w:rPr>
-      </w:pPr>
-    </w:p>
-    <w:p>
-      <w:pPr>
-        <w:rPr>
-          <w:lang w:val="en-IN"/>
-        </w:rPr>
-      </w:pPr>
-      <w:r>
-        <w:rPr>
-          <w:lang w:val="en-IN"/>
-        </w:rPr>
-        <w:t>resource "</w:t>
-      </w:r>
-      <w:proofErr w:type="spellStart"/>
-      <w:r>
-        <w:rPr>
-          <w:lang w:val="en-IN"/>
-        </w:rPr>
-        <w:t>aws_instance</w:t>
-      </w:r>
-      <w:proofErr w:type="spellEnd"/>
-      <w:r>
-        <w:rPr>
-          <w:lang w:val="en-IN"/>
-        </w:rPr>
-        <w:t>" "example" {</w:t>
-      </w:r>
-    </w:p>
-    <w:p>
-      <w:pPr>
-        <w:rPr>
-          <w:lang w:val="en-IN"/>
-        </w:rPr>
-      </w:pPr>
-      <w:r>
-        <w:rPr>
-          <w:lang w:val="en-IN"/>
-        </w:rPr>
-        <w:t xml:space="preserve">  </w:t>
-      </w:r>
-      <w:proofErr w:type="spellStart"/>
-      <w:r>
-        <w:rPr>
-          <w:lang w:val="en-IN"/>
-        </w:rPr>
-        <w:t>for_each</w:t>
-      </w:r>
-      <w:proofErr w:type="spellEnd"/>
-      <w:r>
-        <w:rPr>
-          <w:lang w:val="en-IN"/>
-        </w:rPr>
-        <w:t xml:space="preserve"> = </w:t>
-      </w:r>
-      <w:proofErr w:type="spellStart"/>
-      <w:r>
-        <w:rPr>
-          <w:lang w:val="en-IN"/>
-        </w:rPr>
-        <w:t>toset</w:t>
-      </w:r>
-      <w:proofErr w:type="spellEnd"/>
-      <w:r>
-        <w:rPr>
-          <w:lang w:val="en-IN"/>
-        </w:rPr>
-        <w:t>(</w:t>
-      </w:r>
-      <w:proofErr w:type="spellStart"/>
-      <w:r>
-        <w:rPr>
-          <w:lang w:val="en-IN"/>
-        </w:rPr>
-        <w:t>var.instance_names</w:t>
-      </w:r>
-      <w:proofErr w:type="spellEnd"/>
-      <w:r>
-        <w:rPr>
-          <w:lang w:val="en-IN"/>
-        </w:rPr>
-        <w:t>)</w:t>
-      </w:r>
-    </w:p>
-    <w:p>
-      <w:pPr>
-        <w:rPr>
-          <w:lang w:val="en-IN"/>
-        </w:rPr>
-      </w:pPr>
-      <w:r>
-        <w:rPr>
-          <w:lang w:val="en-IN"/>
-        </w:rPr>
-        <w:t xml:space="preserve">  </w:t>
-      </w:r>
-      <w:proofErr w:type="spellStart"/>
-      <w:r>
-        <w:rPr>
-          <w:lang w:val="en-IN"/>
-        </w:rPr>
-        <w:t>ami</w:t>
-      </w:r>
-      <w:proofErr w:type="spellEnd"/>
-      <w:r>
-        <w:rPr>
-          <w:lang w:val="en-IN"/>
-        </w:rPr>
-        <w:t xml:space="preserve">           = "ami-0c55b159cbfafe1f0"</w:t>
-      </w:r>
-    </w:p>
-    <w:p>
-      <w:pPr>
-        <w:rPr>
-          <w:lang w:val="en-IN"/>
-        </w:rPr>
-      </w:pPr>
-      <w:r>
-        <w:rPr>
-          <w:lang w:val="en-IN"/>
-        </w:rPr>
-        <w:t xml:space="preserve">  </w:t>
-      </w:r>
-      <w:proofErr w:type="spellStart"/>
-      <w:r>
-        <w:rPr>
-          <w:lang w:val="en-IN"/>
-        </w:rPr>
-        <w:t>instance_type</w:t>
-      </w:r>
-      <w:proofErr w:type="spellEnd"/>
-      <w:r>
-        <w:rPr>
-          <w:lang w:val="en-IN"/>
-        </w:rPr>
-        <w:t xml:space="preserve"> = "t2.micro"</w:t>
-      </w:r>
-    </w:p>
-    <w:p>
-      <w:pPr>
-        <w:rPr>
-          <w:lang w:val="en-IN"/>
-        </w:rPr>
-      </w:pPr>
-      <w:r>
-        <w:rPr>
-          <w:lang w:val="en-IN"/>
-        </w:rPr>
-        <w:t xml:space="preserve">  tags = {</w:t>
-      </w:r>
-    </w:p>
-    <w:p>
-      <w:pPr>
-        <w:rPr>
-          <w:lang w:val="en-IN"/>
-        </w:rPr>
-      </w:pPr>
-      <w:r>
-        <w:rPr>
-          <w:lang w:val="en-IN"/>
-        </w:rPr>
-        <w:t xml:space="preserve">    Name = </w:t>
-      </w:r>
-      <w:proofErr w:type="spellStart"/>
-      <w:r>
-        <w:rPr>
-          <w:lang w:val="en-IN"/>
-        </w:rPr>
-        <w:t>each.value</w:t>
-      </w:r>
-      <w:proofErr w:type="spellEnd"/>
-    </w:p>
-    <w:p>
-      <w:pPr>
-        <w:rPr>
-          <w:lang w:val="en-IN"/>
-        </w:rPr>
-      </w:pPr>
-      <w:r>
-        <w:rPr>
-          <w:lang w:val="en-IN"/>
-        </w:rPr>
-        <w:t xml:space="preserve">  }</w:t>
-      </w:r>
-    </w:p>
-    <w:p>
-      <w:pPr>
-        <w:rPr>
-          <w:lang w:val="en-IN"/>
-        </w:rPr>
-      </w:pPr>
-      <w:r>
-        <w:rPr>
-          <w:lang w:val="en-IN"/>
-        </w:rPr>
-        <w:t>}</w:t>
-      </w:r>
-    </w:p>
-    <w:p>
-      <w:pPr>
-        <w:rPr>
-          <w:b/>
-          <w:bCs/>
-          <w:lang w:val="en-IN"/>
-        </w:rPr>
-      </w:pPr>
-    </w:p>
-    <w:p>
-      <w:pPr>
-        <w:rPr>
-          <w:b/>
-          <w:bCs/>
-        </w:rPr>
-      </w:pPr>
-      <w:r>
-        <w:rPr>
-          <w:b/>
-          <w:bCs/>
-        </w:rPr>
-        <w:t xml:space="preserve">In this example, you use the </w:t>
-      </w:r>
-      <w:proofErr w:type="spellStart"/>
-      <w:r>
-        <w:rPr>
-          <w:b/>
-          <w:bCs/>
-        </w:rPr>
-        <w:t>for_each</w:t>
-      </w:r>
-      <w:proofErr w:type="spellEnd"/>
-      <w:r>
-        <w:rPr>
-          <w:b/>
-          <w:bCs/>
-        </w:rPr>
-        <w:t xml:space="preserve"> expression with a set of instance names provided through a variable. This approach allows you to create instances with different configurations. The instances will be named according to the values in the </w:t>
-      </w:r>
-      <w:proofErr w:type="spellStart"/>
-      <w:r>
-        <w:rPr>
-          <w:b/>
-          <w:bCs/>
-        </w:rPr>
-        <w:t>instance_names</w:t>
-      </w:r>
-      <w:proofErr w:type="spellEnd"/>
-      <w:r>
-        <w:rPr>
-          <w:b/>
-          <w:bCs/>
-        </w:rPr>
         <w:t xml:space="preserve"> variable.</w:t>
       </w:r>
     </w:p>
@@ -1778,7 +1318,6 @@
           <w:b/>
           <w:bCs/>
         </w:rPr>
-        <w:lastRenderedPageBreak/>
         <w:t>If you need identical instances, use count.</w:t>
       </w:r>
     </w:p>
@@ -2584,123 +2123,6 @@
     </w:lvl>
   </w:abstractNum>
   <w:abstractNum w:abstractNumId="6" w15:restartNumberingAfterBreak="0">
-    <w:nsid w:val="6BB42F9C"/>
-    <w:multiLevelType w:val="multilevel"/>
-    <w:tmpl w:val="613A5A78"/>
-    <w:lvl w:ilvl="0">
-      <w:start w:val="1"/>
-      <w:numFmt w:val="decimal"/>
-      <w:lvlText w:val="%1."/>
-      <w:lvlJc w:val="left"/>
-      <w:pPr>
-        <w:tabs>
-          <w:tab w:val="num" w:pos="720"/>
-        </w:tabs>
-        <w:ind w:left="720" w:hanging="360"/>
-      </w:pPr>
-    </w:lvl>
-    <w:lvl w:ilvl="1">
-      <w:start w:val="1"/>
-      <w:numFmt w:val="bullet"/>
-      <w:lvlText w:val=""/>
-      <w:lvlJc w:val="left"/>
-      <w:pPr>
-        <w:tabs>
-          <w:tab w:val="num" w:pos="1440"/>
-        </w:tabs>
-        <w:ind w:left="1440" w:hanging="360"/>
-      </w:pPr>
-      <w:rPr>
-        <w:rFonts w:ascii="Symbol" w:hAnsi="Symbol" w:hint="default"/>
-        <w:sz w:val="20"/>
-      </w:rPr>
-    </w:lvl>
-    <w:lvl w:ilvl="2" w:tentative="1">
-      <w:start w:val="1"/>
-      <w:numFmt w:val="decimal"/>
-      <w:lvlText w:val="%3."/>
-      <w:lvlJc w:val="left"/>
-      <w:pPr>
-        <w:tabs>
-          <w:tab w:val="num" w:pos="2160"/>
-        </w:tabs>
-        <w:ind w:left="2160" w:hanging="360"/>
-      </w:pPr>
-    </w:lvl>
-    <w:lvl w:ilvl="3" w:tentative="1">
-      <w:start w:val="1"/>
-      <w:numFmt w:val="decimal"/>
-      <w:lvlText w:val="%4."/>
-      <w:lvlJc w:val="left"/>
-      <w:pPr>
-        <w:tabs>
-          <w:tab w:val="num" w:pos="2880"/>
-        </w:tabs>
-        <w:ind w:left="2880" w:hanging="360"/>
-      </w:pPr>
-    </w:lvl>
-    <w:lvl w:ilvl="4" w:tentative="1">
-      <w:start w:val="1"/>
-      <w:numFmt w:val="decimal"/>
-      <w:lvlText w:val="%5."/>
-      <w:lvlJc w:val="left"/>
-      <w:pPr>
-        <w:tabs>
-          <w:tab w:val="num" w:pos="3600"/>
-        </w:tabs>
-        <w:ind w:left="3600" w:hanging="360"/>
-      </w:pPr>
-    </w:lvl>
-    <w:lvl w:ilvl="5" w:tentative="1">
-      <w:start w:val="1"/>
-      <w:numFmt w:val="decimal"/>
-      <w:lvlText w:val="%6."/>
-      <w:lvlJc w:val="left"/>
-      <w:pPr>
-        <w:tabs>
-          <w:tab w:val="num" w:pos="4320"/>
-        </w:tabs>
-        <w:ind w:left="4320" w:hanging="360"/>
-      </w:pPr>
-    </w:lvl>
-    <w:lvl w:ilvl="6" w:tentative="1">
-      <w:start w:val="1"/>
-      <w:numFmt w:val="decimal"/>
-      <w:lvlText w:val="%7."/>
-      <w:lvlJc w:val="left"/>
-      <w:pPr>
-        <w:tabs>
-          <w:tab w:val="num" w:pos="5040"/>
-        </w:tabs>
-        <w:ind w:left="5040" w:hanging="360"/>
-      </w:pPr>
-    </w:lvl>
-    <w:lvl w:ilvl="7" w:tentative="1">
-      <w:start w:val="1"/>
-      <w:numFmt w:val="decimal"/>
-      <w:lvlText w:val="%8."/>
-      <w:lvlJc w:val="left"/>
-      <w:pPr>
-        <w:tabs>
-          <w:tab w:val="num" w:pos="5760"/>
-        </w:tabs>
-        <w:ind w:left="5760" w:hanging="360"/>
-      </w:pPr>
-    </w:lvl>
-    <w:lvl w:ilvl="8" w:tentative="1">
-      <w:start w:val="1"/>
-      <w:numFmt w:val="decimal"/>
-      <w:lvlText w:val="%9."/>
-      <w:lvlJc w:val="left"/>
-      <w:pPr>
-        <w:tabs>
-          <w:tab w:val="num" w:pos="6480"/>
-        </w:tabs>
-        <w:ind w:left="6480" w:hanging="360"/>
-      </w:pPr>
-    </w:lvl>
-  </w:abstractNum>
-  <w:abstractNum w:abstractNumId="7" w15:restartNumberingAfterBreak="0">
     <w:nsid w:val="6DCA2AA3"/>
     <w:multiLevelType w:val="multilevel"/>
     <w:tmpl w:val="CB262CF6"/>
@@ -2826,16 +2248,13 @@
     <w:abstractNumId w:val="2"/>
   </w:num>
   <w:num w:numId="5" w16cid:durableId="557018133">
-    <w:abstractNumId w:val="7"/>
+    <w:abstractNumId w:val="6"/>
   </w:num>
   <w:num w:numId="6" w16cid:durableId="425536907">
     <w:abstractNumId w:val="3"/>
   </w:num>
   <w:num w:numId="7" w16cid:durableId="1127967553">
     <w:abstractNumId w:val="5"/>
-  </w:num>
-  <w:num w:numId="8" w16cid:durableId="184753651">
-    <w:abstractNumId w:val="6"/>
   </w:num>
 </w:numbering>
 </file>
@@ -3353,19 +2772,6 @@
       <w:szCs w:val="24"/>
     </w:rPr>
   </w:style>
-  <w:style w:type="character" w:styleId="HTMLCode">
-    <w:name w:val="HTML Code"/>
-    <w:basedOn w:val="DefaultParagraphFont"/>
-    <w:uiPriority w:val="99"/>
-    <w:semiHidden/>
-    <w:unhideWhenUsed/>
-    <w:rsid w:val="001E6DEF"/>
-    <w:rPr>
-      <w:rFonts w:ascii="Courier New" w:eastAsia="Times New Roman" w:hAnsi="Courier New" w:cs="Courier New"/>
-      <w:sz w:val="20"/>
-      <w:szCs w:val="20"/>
-    </w:rPr>
-  </w:style>
 </w:styles>
 </file>
 

</xml_diff>